<commit_message>
Adding Sprint 5 documents and changes to Home and History List pages
</commit_message>
<xml_diff>
--- a/Submissions/Sprint 5/T06_Project Plan v2.0.docx
+++ b/Submissions/Sprint 5/T06_Project Plan v2.0.docx
@@ -1,6 +1,6 @@
 
 <file path=word/document.xml><?xml version="1.0" encoding="utf-8"?>
-<w:document xmlns:wpc="http://schemas.microsoft.com/office/word/2010/wordprocessingCanvas" xmlns:cx="http://schemas.microsoft.com/office/drawing/2014/chartex" xmlns:mc="http://schemas.openxmlformats.org/markup-compatibility/2006" xmlns:o="urn:schemas-microsoft-com:office:office" xmlns:r="http://schemas.openxmlformats.org/officeDocument/2006/relationships" xmlns:m="http://schemas.openxmlformats.org/officeDocument/2006/math" xmlns:v="urn:schemas-microsoft-com:vml" xmlns:wp14="http://schemas.microsoft.com/office/word/2010/wordprocessingDrawing" xmlns:wp="http://schemas.openxmlformats.org/drawingml/2006/wordprocessingDrawing" xmlns:w10="urn:schemas-microsoft-com:office:word" xmlns:w="http://schemas.openxmlformats.org/wordprocessingml/2006/main" xmlns:w14="http://schemas.microsoft.com/office/word/2010/wordml" xmlns:w15="http://schemas.microsoft.com/office/word/2012/wordml" xmlns:w16se="http://schemas.microsoft.com/office/word/2015/wordml/symex" xmlns:wpg="http://schemas.microsoft.com/office/word/2010/wordprocessingGroup" xmlns:wpi="http://schemas.microsoft.com/office/word/2010/wordprocessingInk" xmlns:wne="http://schemas.microsoft.com/office/word/2006/wordml" xmlns:wps="http://schemas.microsoft.com/office/word/2010/wordprocessingShape" mc:Ignorable="w14 w15 w16se wp14">
+<w:document xmlns:wpc="http://schemas.microsoft.com/office/word/2010/wordprocessingCanvas" xmlns:cx="http://schemas.microsoft.com/office/drawing/2014/chartex" xmlns:cx1="http://schemas.microsoft.com/office/drawing/2015/9/8/chartex" xmlns:cx2="http://schemas.microsoft.com/office/drawing/2015/10/21/chartex" xmlns:cx3="http://schemas.microsoft.com/office/drawing/2016/5/9/chartex" xmlns:cx4="http://schemas.microsoft.com/office/drawing/2016/5/10/chartex" xmlns:cx5="http://schemas.microsoft.com/office/drawing/2016/5/11/chartex" xmlns:cx6="http://schemas.microsoft.com/office/drawing/2016/5/12/chartex" xmlns:cx7="http://schemas.microsoft.com/office/drawing/2016/5/13/chartex" xmlns:cx8="http://schemas.microsoft.com/office/drawing/2016/5/14/chartex" xmlns:mc="http://schemas.openxmlformats.org/markup-compatibility/2006" xmlns:aink="http://schemas.microsoft.com/office/drawing/2016/ink" xmlns:am3d="http://schemas.microsoft.com/office/drawing/2017/model3d" xmlns:o="urn:schemas-microsoft-com:office:office" xmlns:r="http://schemas.openxmlformats.org/officeDocument/2006/relationships" xmlns:m="http://schemas.openxmlformats.org/officeDocument/2006/math" xmlns:v="urn:schemas-microsoft-com:vml" xmlns:wp14="http://schemas.microsoft.com/office/word/2010/wordprocessingDrawing" xmlns:wp="http://schemas.openxmlformats.org/drawingml/2006/wordprocessingDrawing" xmlns:w10="urn:schemas-microsoft-com:office:word" xmlns:w="http://schemas.openxmlformats.org/wordprocessingml/2006/main" xmlns:w14="http://schemas.microsoft.com/office/word/2010/wordml" xmlns:w15="http://schemas.microsoft.com/office/word/2012/wordml" xmlns:w16cid="http://schemas.microsoft.com/office/word/2016/wordml/cid" xmlns:w16se="http://schemas.microsoft.com/office/word/2015/wordml/symex" xmlns:wpg="http://schemas.microsoft.com/office/word/2010/wordprocessingGroup" xmlns:wpi="http://schemas.microsoft.com/office/word/2010/wordprocessingInk" xmlns:wne="http://schemas.microsoft.com/office/word/2006/wordml" xmlns:wps="http://schemas.microsoft.com/office/word/2010/wordprocessingShape" mc:Ignorable="w14 w15 w16se w16cid wp14">
   <w:body>
     <w:p>
       <w:pPr>
@@ -150,22 +150,63 @@
                 <w:szCs w:val="40"/>
               </w:rPr>
             </w:pPr>
-            <w:proofErr w:type="spellStart"/>
             <w:r>
               <w:rPr>
                 <w:sz w:val="40"/>
                 <w:szCs w:val="40"/>
               </w:rPr>
-              <w:t>Anjana</w:t>
-            </w:r>
-            <w:proofErr w:type="spellEnd"/>
-            <w:r>
+              <w:t>Anjana Shah</w:t>
+            </w:r>
+          </w:p>
+        </w:tc>
+      </w:tr>
+      <w:tr>
+        <w:tc>
+          <w:tcPr>
+            <w:tcW w:w="2808" w:type="dxa"/>
+          </w:tcPr>
+          <w:p>
+            <w:r>
+              <w:t>Team Member</w:t>
+            </w:r>
+          </w:p>
+        </w:tc>
+        <w:tc>
+          <w:tcPr>
+            <w:tcW w:w="5940" w:type="dxa"/>
+          </w:tcPr>
+          <w:p>
+            <w:pPr>
               <w:rPr>
                 <w:sz w:val="40"/>
                 <w:szCs w:val="40"/>
               </w:rPr>
-              <w:t xml:space="preserve"> Shah</w:t>
-            </w:r>
+            </w:pPr>
+            <w:proofErr w:type="spellStart"/>
+            <w:r>
+              <w:rPr>
+                <w:sz w:val="40"/>
+                <w:szCs w:val="40"/>
+              </w:rPr>
+              <w:t>Akwasi</w:t>
+            </w:r>
+            <w:proofErr w:type="spellEnd"/>
+            <w:r>
+              <w:rPr>
+                <w:sz w:val="40"/>
+                <w:szCs w:val="40"/>
+              </w:rPr>
+              <w:t xml:space="preserve"> </w:t>
+            </w:r>
+            <w:proofErr w:type="spellStart"/>
+            <w:r>
+              <w:rPr>
+                <w:sz w:val="40"/>
+                <w:szCs w:val="40"/>
+              </w:rPr>
+              <w:t>Himah</w:t>
+            </w:r>
+            <w:proofErr w:type="spellEnd"/>
           </w:p>
         </w:tc>
       </w:tr>
@@ -191,31 +232,54 @@
                 <w:szCs w:val="40"/>
               </w:rPr>
             </w:pPr>
-            <w:proofErr w:type="spellStart"/>
             <w:r>
               <w:rPr>
                 <w:sz w:val="40"/>
                 <w:szCs w:val="40"/>
               </w:rPr>
-              <w:t>Akwasi</w:t>
-            </w:r>
-            <w:proofErr w:type="spellEnd"/>
+              <w:t xml:space="preserve">Alan </w:t>
+            </w:r>
+            <w:proofErr w:type="spellStart"/>
             <w:r>
               <w:rPr>
                 <w:sz w:val="40"/>
                 <w:szCs w:val="40"/>
               </w:rPr>
-              <w:t xml:space="preserve"> </w:t>
-            </w:r>
-            <w:proofErr w:type="spellStart"/>
-            <w:r>
+              <w:t>Pintor</w:t>
+            </w:r>
+            <w:proofErr w:type="spellEnd"/>
+          </w:p>
+        </w:tc>
+      </w:tr>
+      <w:tr>
+        <w:tc>
+          <w:tcPr>
+            <w:tcW w:w="2808" w:type="dxa"/>
+          </w:tcPr>
+          <w:p>
+            <w:r>
+              <w:t>Team Member</w:t>
+            </w:r>
+          </w:p>
+        </w:tc>
+        <w:tc>
+          <w:tcPr>
+            <w:tcW w:w="5940" w:type="dxa"/>
+          </w:tcPr>
+          <w:p>
+            <w:pPr>
               <w:rPr>
                 <w:sz w:val="40"/>
                 <w:szCs w:val="40"/>
               </w:rPr>
-              <w:t>Himah</w:t>
-            </w:r>
-            <w:proofErr w:type="spellEnd"/>
+            </w:pPr>
+            <w:r>
+              <w:rPr>
+                <w:sz w:val="40"/>
+                <w:szCs w:val="40"/>
+              </w:rPr>
+              <w:t>Elder Guerra</w:t>
+            </w:r>
           </w:p>
         </w:tc>
       </w:tr>
@@ -246,90 +310,8 @@
                 <w:sz w:val="40"/>
                 <w:szCs w:val="40"/>
               </w:rPr>
-              <w:t xml:space="preserve">Alan </w:t>
-            </w:r>
-            <w:proofErr w:type="spellStart"/>
-            <w:r>
-              <w:rPr>
-                <w:sz w:val="40"/>
-                <w:szCs w:val="40"/>
-              </w:rPr>
-              <w:t>Pintor</w:t>
-            </w:r>
-            <w:proofErr w:type="spellEnd"/>
-          </w:p>
-        </w:tc>
-      </w:tr>
-      <w:tr>
-        <w:tc>
-          <w:tcPr>
-            <w:tcW w:w="2808" w:type="dxa"/>
-          </w:tcPr>
-          <w:p>
-            <w:r>
-              <w:t>Team Member</w:t>
-            </w:r>
-          </w:p>
-        </w:tc>
-        <w:tc>
-          <w:tcPr>
-            <w:tcW w:w="5940" w:type="dxa"/>
-          </w:tcPr>
-          <w:p>
-            <w:pPr>
-              <w:rPr>
-                <w:sz w:val="40"/>
-                <w:szCs w:val="40"/>
-              </w:rPr>
-            </w:pPr>
-            <w:r>
-              <w:rPr>
-                <w:sz w:val="40"/>
-                <w:szCs w:val="40"/>
-              </w:rPr>
-              <w:t>Elder Guerra</w:t>
-            </w:r>
-          </w:p>
-        </w:tc>
-      </w:tr>
-      <w:tr>
-        <w:tc>
-          <w:tcPr>
-            <w:tcW w:w="2808" w:type="dxa"/>
-          </w:tcPr>
-          <w:p>
-            <w:r>
-              <w:t>Team Member</w:t>
-            </w:r>
-          </w:p>
-        </w:tc>
-        <w:tc>
-          <w:tcPr>
-            <w:tcW w:w="5940" w:type="dxa"/>
-          </w:tcPr>
-          <w:p>
-            <w:pPr>
-              <w:rPr>
-                <w:sz w:val="40"/>
-                <w:szCs w:val="40"/>
-              </w:rPr>
-            </w:pPr>
-            <w:r>
-              <w:rPr>
-                <w:sz w:val="40"/>
-                <w:szCs w:val="40"/>
-              </w:rPr>
-              <w:t xml:space="preserve">Robert </w:t>
-            </w:r>
-            <w:proofErr w:type="spellStart"/>
-            <w:r>
-              <w:rPr>
-                <w:sz w:val="40"/>
-                <w:szCs w:val="40"/>
-              </w:rPr>
-              <w:t>Slezak</w:t>
-            </w:r>
-            <w:proofErr w:type="spellEnd"/>
+              <w:t>Robert Slezak</w:t>
+            </w:r>
           </w:p>
         </w:tc>
       </w:tr>
@@ -1261,13 +1243,8 @@
           </w:tcPr>
           <w:p>
             <w:r>
-              <w:t xml:space="preserve">Robert </w:t>
-            </w:r>
-            <w:proofErr w:type="spellStart"/>
-            <w:r>
-              <w:t>Slezak</w:t>
-            </w:r>
-            <w:proofErr w:type="spellEnd"/>
+              <w:t>Robert Slezak</w:t>
+            </w:r>
           </w:p>
         </w:tc>
         <w:tc>
@@ -1458,7 +1435,19 @@
           <w:tcPr>
             <w:tcW w:w="4428" w:type="dxa"/>
           </w:tcPr>
-          <w:p/>
+          <w:p>
+            <w:pPr>
+              <w:rPr>
+                <w:highlight w:val="yellow"/>
+              </w:rPr>
+            </w:pPr>
+            <w:r>
+              <w:rPr>
+                <w:highlight w:val="yellow"/>
+              </w:rPr>
+              <w:t>Not a Web Application (Mobile Only)</w:t>
+            </w:r>
+          </w:p>
         </w:tc>
       </w:tr>
       <w:tr>
@@ -1477,7 +1466,47 @@
           <w:tcPr>
             <w:tcW w:w="4428" w:type="dxa"/>
           </w:tcPr>
-          <w:p/>
+          <w:p>
+            <w:pPr>
+              <w:rPr>
+                <w:highlight w:val="yellow"/>
+              </w:rPr>
+            </w:pPr>
+            <w:r>
+              <w:rPr>
+                <w:highlight w:val="yellow"/>
+              </w:rPr>
+              <w:t>Other Operation Systems (</w:t>
+            </w:r>
+            <w:proofErr w:type="spellStart"/>
+            <w:r>
+              <w:rPr>
+                <w:highlight w:val="yellow"/>
+              </w:rPr>
+              <w:t>Ios</w:t>
+            </w:r>
+            <w:proofErr w:type="spellEnd"/>
+            <w:r>
+              <w:rPr>
+                <w:highlight w:val="yellow"/>
+              </w:rPr>
+              <w:t xml:space="preserve"> and Android Only)</w:t>
+            </w:r>
+          </w:p>
+          <w:p>
+            <w:pPr>
+              <w:rPr>
+                <w:highlight w:val="yellow"/>
+              </w:rPr>
+            </w:pPr>
+          </w:p>
+          <w:p>
+            <w:pPr>
+              <w:rPr>
+                <w:highlight w:val="yellow"/>
+              </w:rPr>
+            </w:pPr>
+          </w:p>
         </w:tc>
       </w:tr>
       <w:tr>
@@ -1487,10 +1516,122 @@
           </w:tcPr>
           <w:p>
             <w:r>
+              <w:lastRenderedPageBreak/>
               <w:t>Remote database storage</w:t>
             </w:r>
           </w:p>
           <w:p/>
+        </w:tc>
+        <w:tc>
+          <w:tcPr>
+            <w:tcW w:w="4428" w:type="dxa"/>
+          </w:tcPr>
+          <w:p>
+            <w:pPr>
+              <w:rPr>
+                <w:highlight w:val="yellow"/>
+              </w:rPr>
+            </w:pPr>
+            <w:r>
+              <w:rPr>
+                <w:highlight w:val="yellow"/>
+              </w:rPr>
+              <w:t xml:space="preserve"> Not a Messaging Application </w:t>
+            </w:r>
+          </w:p>
+        </w:tc>
+      </w:tr>
+      <w:tr>
+        <w:tc>
+          <w:tcPr>
+            <w:tcW w:w="4428" w:type="dxa"/>
+          </w:tcPr>
+          <w:p>
+            <w:pPr>
+              <w:rPr>
+                <w:highlight w:val="yellow"/>
+              </w:rPr>
+            </w:pPr>
+            <w:r>
+              <w:rPr>
+                <w:highlight w:val="yellow"/>
+              </w:rPr>
+              <w:t>Tracking Users Runs</w:t>
+            </w:r>
+          </w:p>
+          <w:p>
+            <w:pPr>
+              <w:rPr>
+                <w:highlight w:val="yellow"/>
+              </w:rPr>
+            </w:pPr>
+          </w:p>
+        </w:tc>
+        <w:tc>
+          <w:tcPr>
+            <w:tcW w:w="4428" w:type="dxa"/>
+          </w:tcPr>
+          <w:p/>
+        </w:tc>
+      </w:tr>
+      <w:tr>
+        <w:tc>
+          <w:tcPr>
+            <w:tcW w:w="4428" w:type="dxa"/>
+          </w:tcPr>
+          <w:p>
+            <w:pPr>
+              <w:rPr>
+                <w:highlight w:val="yellow"/>
+              </w:rPr>
+            </w:pPr>
+            <w:r>
+              <w:rPr>
+                <w:highlight w:val="yellow"/>
+              </w:rPr>
+              <w:t>Creating and Joining Teams</w:t>
+            </w:r>
+          </w:p>
+          <w:p>
+            <w:pPr>
+              <w:rPr>
+                <w:highlight w:val="yellow"/>
+              </w:rPr>
+            </w:pPr>
+          </w:p>
+        </w:tc>
+        <w:tc>
+          <w:tcPr>
+            <w:tcW w:w="4428" w:type="dxa"/>
+          </w:tcPr>
+          <w:p/>
+        </w:tc>
+      </w:tr>
+      <w:tr>
+        <w:tc>
+          <w:tcPr>
+            <w:tcW w:w="4428" w:type="dxa"/>
+          </w:tcPr>
+          <w:p>
+            <w:pPr>
+              <w:rPr>
+                <w:highlight w:val="yellow"/>
+              </w:rPr>
+            </w:pPr>
+            <w:r>
+              <w:rPr>
+                <w:highlight w:val="yellow"/>
+              </w:rPr>
+              <w:t>Creating and Joining Competitions</w:t>
+            </w:r>
+          </w:p>
+          <w:p>
+            <w:pPr>
+              <w:rPr>
+                <w:highlight w:val="yellow"/>
+              </w:rPr>
+            </w:pPr>
+          </w:p>
         </w:tc>
         <w:tc>
           <w:tcPr>
@@ -1705,16 +1846,234 @@
           <w:p/>
         </w:tc>
       </w:tr>
+      <w:tr>
+        <w:tc>
+          <w:tcPr>
+            <w:tcW w:w="4428" w:type="dxa"/>
+          </w:tcPr>
+          <w:p>
+            <w:pPr>
+              <w:rPr>
+                <w:color w:val="000000"/>
+                <w:highlight w:val="yellow"/>
+              </w:rPr>
+            </w:pPr>
+            <w:r>
+              <w:rPr>
+                <w:color w:val="000000"/>
+                <w:highlight w:val="yellow"/>
+              </w:rPr>
+              <w:t>Tracking Runs</w:t>
+            </w:r>
+          </w:p>
+          <w:p>
+            <w:pPr>
+              <w:rPr>
+                <w:color w:val="000000"/>
+                <w:highlight w:val="yellow"/>
+              </w:rPr>
+            </w:pPr>
+          </w:p>
+        </w:tc>
+        <w:tc>
+          <w:tcPr>
+            <w:tcW w:w="4428" w:type="dxa"/>
+          </w:tcPr>
+          <w:p>
+            <w:pPr>
+              <w:rPr>
+                <w:highlight w:val="yellow"/>
+              </w:rPr>
+            </w:pPr>
+            <w:r>
+              <w:rPr>
+                <w:highlight w:val="yellow"/>
+              </w:rPr>
+              <w:t>Our app will allow users to track individual runs and store the information for later viewing. This feature will be available for both logged in and non registered users</w:t>
+            </w:r>
+          </w:p>
+          <w:p>
+            <w:pPr>
+              <w:rPr>
+                <w:highlight w:val="yellow"/>
+              </w:rPr>
+            </w:pPr>
+          </w:p>
+        </w:tc>
+      </w:tr>
+      <w:tr>
+        <w:tc>
+          <w:tcPr>
+            <w:tcW w:w="4428" w:type="dxa"/>
+          </w:tcPr>
+          <w:p>
+            <w:pPr>
+              <w:rPr>
+                <w:color w:val="000000"/>
+                <w:highlight w:val="yellow"/>
+              </w:rPr>
+            </w:pPr>
+            <w:r>
+              <w:rPr>
+                <w:color w:val="000000"/>
+                <w:highlight w:val="yellow"/>
+              </w:rPr>
+              <w:t>Login / Registration</w:t>
+            </w:r>
+          </w:p>
+          <w:p>
+            <w:pPr>
+              <w:rPr>
+                <w:color w:val="000000"/>
+                <w:highlight w:val="yellow"/>
+              </w:rPr>
+            </w:pPr>
+          </w:p>
+        </w:tc>
+        <w:tc>
+          <w:tcPr>
+            <w:tcW w:w="4428" w:type="dxa"/>
+          </w:tcPr>
+          <w:p>
+            <w:pPr>
+              <w:rPr>
+                <w:highlight w:val="yellow"/>
+              </w:rPr>
+            </w:pPr>
+            <w:r>
+              <w:rPr>
+                <w:highlight w:val="yellow"/>
+              </w:rPr>
+              <w:t>Users can register for an account and user this account to login. Once an account is created their data is also saved to our remote database and they can participate in teams/competitions.</w:t>
+            </w:r>
+          </w:p>
+          <w:p>
+            <w:pPr>
+              <w:rPr>
+                <w:highlight w:val="yellow"/>
+              </w:rPr>
+            </w:pPr>
+          </w:p>
+        </w:tc>
+      </w:tr>
+      <w:tr>
+        <w:tc>
+          <w:tcPr>
+            <w:tcW w:w="4428" w:type="dxa"/>
+          </w:tcPr>
+          <w:p>
+            <w:pPr>
+              <w:rPr>
+                <w:color w:val="000000"/>
+                <w:highlight w:val="yellow"/>
+              </w:rPr>
+            </w:pPr>
+            <w:r>
+              <w:rPr>
+                <w:color w:val="000000"/>
+                <w:highlight w:val="yellow"/>
+              </w:rPr>
+              <w:t>Team Management</w:t>
+            </w:r>
+          </w:p>
+          <w:p>
+            <w:pPr>
+              <w:rPr>
+                <w:color w:val="000000"/>
+                <w:highlight w:val="yellow"/>
+              </w:rPr>
+            </w:pPr>
+          </w:p>
+        </w:tc>
+        <w:tc>
+          <w:tcPr>
+            <w:tcW w:w="4428" w:type="dxa"/>
+          </w:tcPr>
+          <w:p>
+            <w:pPr>
+              <w:rPr>
+                <w:highlight w:val="yellow"/>
+              </w:rPr>
+            </w:pPr>
+            <w:r>
+              <w:rPr>
+                <w:highlight w:val="yellow"/>
+              </w:rPr>
+              <w:t>Users will be able to create a team and invite friends to join the team based on email or phone number. Teams can then enter competitions.</w:t>
+            </w:r>
+          </w:p>
+          <w:p>
+            <w:pPr>
+              <w:rPr>
+                <w:highlight w:val="yellow"/>
+              </w:rPr>
+            </w:pPr>
+          </w:p>
+        </w:tc>
+      </w:tr>
+      <w:tr>
+        <w:tc>
+          <w:tcPr>
+            <w:tcW w:w="4428" w:type="dxa"/>
+          </w:tcPr>
+          <w:p>
+            <w:pPr>
+              <w:rPr>
+                <w:color w:val="000000"/>
+                <w:highlight w:val="yellow"/>
+              </w:rPr>
+            </w:pPr>
+            <w:r>
+              <w:rPr>
+                <w:color w:val="000000"/>
+                <w:highlight w:val="yellow"/>
+              </w:rPr>
+              <w:t>Competition Management</w:t>
+            </w:r>
+          </w:p>
+          <w:p>
+            <w:pPr>
+              <w:rPr>
+                <w:color w:val="000000"/>
+                <w:highlight w:val="yellow"/>
+              </w:rPr>
+            </w:pPr>
+          </w:p>
+        </w:tc>
+        <w:tc>
+          <w:tcPr>
+            <w:tcW w:w="4428" w:type="dxa"/>
+          </w:tcPr>
+          <w:p>
+            <w:pPr>
+              <w:rPr>
+                <w:highlight w:val="yellow"/>
+              </w:rPr>
+            </w:pPr>
+            <w:r>
+              <w:rPr>
+                <w:highlight w:val="yellow"/>
+              </w:rPr>
+              <w:t xml:space="preserve">Users can create competitions allowing for custom parameters. Users who create a </w:t>
+            </w:r>
+            <w:r>
+              <w:rPr>
+                <w:highlight w:val="yellow"/>
+              </w:rPr>
+              <w:lastRenderedPageBreak/>
+              <w:t>competition can send an invite for people to join. Teams can sign up for competitions that they are eligible for and enter payment when applicable.</w:t>
+            </w:r>
+          </w:p>
+          <w:p>
+            <w:pPr>
+              <w:rPr>
+                <w:highlight w:val="yellow"/>
+              </w:rPr>
+            </w:pPr>
+          </w:p>
+        </w:tc>
+      </w:tr>
     </w:tbl>
-    <w:p>
-      <w:pPr>
-        <w:rPr>
-          <w:b/>
-          <w:sz w:val="32"/>
-          <w:szCs w:val="32"/>
-        </w:rPr>
-      </w:pPr>
-    </w:p>
     <w:p>
       <w:pPr>
         <w:rPr>
@@ -1798,6 +2157,25 @@
       </w:r>
       <w:r>
         <w:t>.</w:t>
+      </w:r>
+    </w:p>
+    <w:p>
+      <w:pPr>
+        <w:pStyle w:val="ListParagraph"/>
+        <w:numPr>
+          <w:ilvl w:val="0"/>
+          <w:numId w:val="5"/>
+        </w:numPr>
+        <w:ind w:left="360"/>
+        <w:rPr>
+          <w:highlight w:val="yellow"/>
+        </w:rPr>
+      </w:pPr>
+      <w:r>
+        <w:rPr>
+          <w:highlight w:val="yellow"/>
+        </w:rPr>
+        <w:t>Users will need to have an Android or iOS device to user our app</w:t>
       </w:r>
     </w:p>
     <w:p>
@@ -2088,33 +2466,6 @@
           <w:szCs w:val="32"/>
         </w:rPr>
       </w:pPr>
-    </w:p>
-    <w:p>
-      <w:pPr>
-        <w:rPr>
-          <w:b/>
-          <w:sz w:val="32"/>
-          <w:szCs w:val="32"/>
-        </w:rPr>
-      </w:pPr>
-    </w:p>
-    <w:p>
-      <w:pPr>
-        <w:rPr>
-          <w:b/>
-          <w:sz w:val="32"/>
-          <w:szCs w:val="32"/>
-        </w:rPr>
-      </w:pPr>
-    </w:p>
-    <w:p>
-      <w:pPr>
-        <w:rPr>
-          <w:b/>
-          <w:sz w:val="32"/>
-          <w:szCs w:val="32"/>
-        </w:rPr>
-      </w:pPr>
       <w:r>
         <w:rPr>
           <w:b/>
@@ -2312,6 +2663,7 @@
           </w:tcPr>
           <w:p>
             <w:r>
+              <w:lastRenderedPageBreak/>
               <w:t xml:space="preserve">Data </w:t>
             </w:r>
             <w:r>
@@ -2522,27 +2874,41 @@
             <w:tcW w:w="2952" w:type="dxa"/>
           </w:tcPr>
           <w:p>
-            <w:r>
-              <w:t>Pro</w:t>
-            </w:r>
-            <w:r>
-              <w:t>ject Plan and Team Charter</w:t>
-            </w:r>
-          </w:p>
-          <w:p/>
+            <w:pPr>
+              <w:rPr>
+                <w:highlight w:val="yellow"/>
+              </w:rPr>
+            </w:pPr>
+            <w:r>
+              <w:rPr>
+                <w:highlight w:val="yellow"/>
+              </w:rPr>
+              <w:t>Project Status Reports</w:t>
+            </w:r>
+          </w:p>
+          <w:p>
+            <w:pPr>
+              <w:rPr>
+                <w:highlight w:val="yellow"/>
+              </w:rPr>
+            </w:pPr>
+          </w:p>
         </w:tc>
         <w:tc>
           <w:tcPr>
             <w:tcW w:w="2952" w:type="dxa"/>
           </w:tcPr>
           <w:p>
-            <w:proofErr w:type="spellStart"/>
-            <w:r>
-              <w:t>Anjana</w:t>
-            </w:r>
-            <w:proofErr w:type="spellEnd"/>
-            <w:r>
-              <w:t xml:space="preserve"> Shah</w:t>
+            <w:pPr>
+              <w:rPr>
+                <w:highlight w:val="yellow"/>
+              </w:rPr>
+            </w:pPr>
+            <w:r>
+              <w:rPr>
+                <w:highlight w:val="yellow"/>
+              </w:rPr>
+              <w:t>Anjana Shah</w:t>
             </w:r>
           </w:p>
         </w:tc>
@@ -2551,9 +2917,94 @@
             <w:tcW w:w="2952" w:type="dxa"/>
           </w:tcPr>
           <w:p>
-            <w:r>
-              <w:t>Once</w:t>
-            </w:r>
+            <w:pPr>
+              <w:rPr>
+                <w:highlight w:val="yellow"/>
+              </w:rPr>
+            </w:pPr>
+            <w:r>
+              <w:rPr>
+                <w:highlight w:val="yellow"/>
+              </w:rPr>
+              <w:t>For each sprint (approximately every second week)</w:t>
+            </w:r>
+          </w:p>
+          <w:p>
+            <w:pPr>
+              <w:rPr>
+                <w:highlight w:val="yellow"/>
+              </w:rPr>
+            </w:pPr>
+          </w:p>
+        </w:tc>
+      </w:tr>
+      <w:tr>
+        <w:tc>
+          <w:tcPr>
+            <w:tcW w:w="2952" w:type="dxa"/>
+          </w:tcPr>
+          <w:p>
+            <w:pPr>
+              <w:rPr>
+                <w:highlight w:val="yellow"/>
+              </w:rPr>
+            </w:pPr>
+            <w:r>
+              <w:rPr>
+                <w:highlight w:val="yellow"/>
+              </w:rPr>
+              <w:t>Presentations</w:t>
+            </w:r>
+          </w:p>
+          <w:p>
+            <w:pPr>
+              <w:rPr>
+                <w:highlight w:val="yellow"/>
+              </w:rPr>
+            </w:pPr>
+          </w:p>
+        </w:tc>
+        <w:tc>
+          <w:tcPr>
+            <w:tcW w:w="2952" w:type="dxa"/>
+          </w:tcPr>
+          <w:p>
+            <w:pPr>
+              <w:rPr>
+                <w:highlight w:val="yellow"/>
+              </w:rPr>
+            </w:pPr>
+            <w:r>
+              <w:rPr>
+                <w:highlight w:val="yellow"/>
+              </w:rPr>
+              <w:t>Entire Class</w:t>
+            </w:r>
+          </w:p>
+        </w:tc>
+        <w:tc>
+          <w:tcPr>
+            <w:tcW w:w="2952" w:type="dxa"/>
+          </w:tcPr>
+          <w:p>
+            <w:pPr>
+              <w:rPr>
+                <w:highlight w:val="yellow"/>
+              </w:rPr>
+            </w:pPr>
+            <w:r>
+              <w:rPr>
+                <w:highlight w:val="yellow"/>
+              </w:rPr>
+              <w:t>Twice, once at the midway point and again at the end of the project</w:t>
+            </w:r>
+          </w:p>
+          <w:p>
+            <w:pPr>
+              <w:rPr>
+                <w:highlight w:val="yellow"/>
+              </w:rPr>
+            </w:pPr>
           </w:p>
         </w:tc>
       </w:tr>
@@ -2656,29 +3107,91 @@
             <w:tcW w:w="2232" w:type="dxa"/>
           </w:tcPr>
           <w:p>
-            <w:r>
-              <w:t xml:space="preserve">Fridays from 2 pm </w:t>
-            </w:r>
-            <w:r>
-              <w:lastRenderedPageBreak/>
-              <w:t>to 4 pm</w:t>
-            </w:r>
-          </w:p>
-          <w:p/>
+            <w:pPr>
+              <w:rPr>
+                <w:highlight w:val="yellow"/>
+              </w:rPr>
+            </w:pPr>
+            <w:r>
+              <w:rPr>
+                <w:highlight w:val="yellow"/>
+              </w:rPr>
+              <w:t>Mondays</w:t>
+            </w:r>
+            <w:r>
+              <w:rPr>
+                <w:highlight w:val="yellow"/>
+              </w:rPr>
+              <w:t xml:space="preserve"> from </w:t>
+            </w:r>
+            <w:r>
+              <w:rPr>
+                <w:highlight w:val="yellow"/>
+              </w:rPr>
+              <w:t>10</w:t>
+            </w:r>
+            <w:r>
+              <w:rPr>
+                <w:highlight w:val="yellow"/>
+              </w:rPr>
+              <w:t xml:space="preserve"> </w:t>
+            </w:r>
+            <w:r>
+              <w:rPr>
+                <w:highlight w:val="yellow"/>
+              </w:rPr>
+              <w:t>a</w:t>
+            </w:r>
+            <w:r>
+              <w:rPr>
+                <w:highlight w:val="yellow"/>
+              </w:rPr>
+              <w:t xml:space="preserve">m to </w:t>
+            </w:r>
+            <w:r>
+              <w:rPr>
+                <w:highlight w:val="yellow"/>
+              </w:rPr>
+              <w:t>2</w:t>
+            </w:r>
+            <w:r>
+              <w:rPr>
+                <w:highlight w:val="yellow"/>
+              </w:rPr>
+              <w:t xml:space="preserve"> pm</w:t>
+            </w:r>
+          </w:p>
+          <w:p>
+            <w:pPr>
+              <w:rPr>
+                <w:highlight w:val="yellow"/>
+              </w:rPr>
+            </w:pPr>
+          </w:p>
         </w:tc>
         <w:tc>
           <w:tcPr>
             <w:tcW w:w="2232" w:type="dxa"/>
           </w:tcPr>
           <w:p>
-            <w:r>
-              <w:lastRenderedPageBreak/>
-              <w:t xml:space="preserve">Go over required </w:t>
-            </w:r>
-            <w:r>
-              <w:lastRenderedPageBreak/>
-              <w:t>tasks for that week. Delegate tasks among team members.</w:t>
-            </w:r>
+            <w:pPr>
+              <w:rPr>
+                <w:highlight w:val="yellow"/>
+              </w:rPr>
+            </w:pPr>
+            <w:r>
+              <w:rPr>
+                <w:highlight w:val="yellow"/>
+              </w:rPr>
+              <w:t>Go over required tasks for that week. Delegate tasks among team members.</w:t>
+            </w:r>
+          </w:p>
+          <w:p>
+            <w:pPr>
+              <w:rPr>
+                <w:highlight w:val="yellow"/>
+              </w:rPr>
+            </w:pPr>
           </w:p>
         </w:tc>
         <w:tc>
@@ -2686,56 +3199,364 @@
             <w:tcW w:w="2232" w:type="dxa"/>
           </w:tcPr>
           <w:p>
+            <w:pPr>
+              <w:rPr>
+                <w:highlight w:val="yellow"/>
+              </w:rPr>
+            </w:pPr>
             <w:proofErr w:type="spellStart"/>
             <w:r>
-              <w:lastRenderedPageBreak/>
+              <w:rPr>
+                <w:highlight w:val="yellow"/>
+              </w:rPr>
               <w:t>Akwasi</w:t>
             </w:r>
             <w:proofErr w:type="spellEnd"/>
             <w:r>
+              <w:rPr>
+                <w:highlight w:val="yellow"/>
+              </w:rPr>
               <w:t xml:space="preserve"> </w:t>
             </w:r>
             <w:proofErr w:type="spellStart"/>
             <w:r>
+              <w:rPr>
+                <w:highlight w:val="yellow"/>
+              </w:rPr>
               <w:t>Himah</w:t>
             </w:r>
             <w:proofErr w:type="spellEnd"/>
             <w:r>
-              <w:t xml:space="preserve">, </w:t>
-            </w:r>
-            <w:r>
-              <w:lastRenderedPageBreak/>
-              <w:t xml:space="preserve">Alan </w:t>
+              <w:rPr>
+                <w:highlight w:val="yellow"/>
+              </w:rPr>
+              <w:t xml:space="preserve">, Alan </w:t>
             </w:r>
             <w:proofErr w:type="spellStart"/>
             <w:r>
+              <w:rPr>
+                <w:highlight w:val="yellow"/>
+              </w:rPr>
               <w:t>Pintor</w:t>
             </w:r>
             <w:proofErr w:type="spellEnd"/>
             <w:r>
+              <w:rPr>
+                <w:highlight w:val="yellow"/>
+              </w:rPr>
               <w:t>,</w:t>
             </w:r>
           </w:p>
           <w:p>
-            <w:r>
-              <w:t xml:space="preserve">Elder Guerra, Robert </w:t>
-            </w:r>
+            <w:pPr>
+              <w:rPr>
+                <w:highlight w:val="yellow"/>
+              </w:rPr>
+            </w:pPr>
+            <w:r>
+              <w:rPr>
+                <w:highlight w:val="yellow"/>
+              </w:rPr>
+              <w:t>Elder Guerra, Robert Slezak</w:t>
+            </w:r>
+          </w:p>
+          <w:p>
+            <w:pPr>
+              <w:rPr>
+                <w:highlight w:val="yellow"/>
+              </w:rPr>
+            </w:pPr>
+          </w:p>
+        </w:tc>
+        <w:tc>
+          <w:tcPr>
+            <w:tcW w:w="2232" w:type="dxa"/>
+          </w:tcPr>
+          <w:p>
+            <w:pPr>
+              <w:rPr>
+                <w:highlight w:val="yellow"/>
+              </w:rPr>
+            </w:pPr>
+            <w:r>
+              <w:rPr>
+                <w:highlight w:val="yellow"/>
+              </w:rPr>
+              <w:t>Weekly</w:t>
+            </w:r>
+          </w:p>
+        </w:tc>
+      </w:tr>
+      <w:tr>
+        <w:tc>
+          <w:tcPr>
+            <w:tcW w:w="2232" w:type="dxa"/>
+          </w:tcPr>
+          <w:p>
+            <w:pPr>
+              <w:rPr>
+                <w:highlight w:val="yellow"/>
+              </w:rPr>
+            </w:pPr>
+            <w:r>
+              <w:rPr>
+                <w:highlight w:val="yellow"/>
+              </w:rPr>
+              <w:t>Tuesdays from 10 am to 12 pm</w:t>
+            </w:r>
+          </w:p>
+          <w:p>
+            <w:pPr>
+              <w:rPr>
+                <w:highlight w:val="yellow"/>
+              </w:rPr>
+            </w:pPr>
+          </w:p>
+        </w:tc>
+        <w:tc>
+          <w:tcPr>
+            <w:tcW w:w="2232" w:type="dxa"/>
+          </w:tcPr>
+          <w:p>
+            <w:pPr>
+              <w:rPr>
+                <w:highlight w:val="yellow"/>
+              </w:rPr>
+            </w:pPr>
+            <w:r>
+              <w:rPr>
+                <w:highlight w:val="yellow"/>
+              </w:rPr>
+              <w:t>Go over required tasks for that week. Keep team members updated on status of tasks</w:t>
+            </w:r>
+          </w:p>
+          <w:p>
+            <w:pPr>
+              <w:rPr>
+                <w:highlight w:val="yellow"/>
+              </w:rPr>
+            </w:pPr>
+          </w:p>
+        </w:tc>
+        <w:tc>
+          <w:tcPr>
+            <w:tcW w:w="2232" w:type="dxa"/>
+          </w:tcPr>
+          <w:p>
+            <w:pPr>
+              <w:rPr>
+                <w:highlight w:val="yellow"/>
+              </w:rPr>
+            </w:pPr>
             <w:proofErr w:type="spellStart"/>
             <w:r>
-              <w:t>Slezak</w:t>
+              <w:rPr>
+                <w:highlight w:val="yellow"/>
+              </w:rPr>
+              <w:t>Akwasi</w:t>
             </w:r>
             <w:proofErr w:type="spellEnd"/>
-          </w:p>
-          <w:p/>
+            <w:r>
+              <w:rPr>
+                <w:highlight w:val="yellow"/>
+              </w:rPr>
+              <w:t xml:space="preserve"> </w:t>
+            </w:r>
+            <w:proofErr w:type="spellStart"/>
+            <w:r>
+              <w:rPr>
+                <w:highlight w:val="yellow"/>
+              </w:rPr>
+              <w:t>Himah</w:t>
+            </w:r>
+            <w:proofErr w:type="spellEnd"/>
+            <w:r>
+              <w:rPr>
+                <w:highlight w:val="yellow"/>
+              </w:rPr>
+              <w:t xml:space="preserve">, Alan </w:t>
+            </w:r>
+            <w:proofErr w:type="spellStart"/>
+            <w:r>
+              <w:rPr>
+                <w:highlight w:val="yellow"/>
+              </w:rPr>
+              <w:t>Pintor</w:t>
+            </w:r>
+            <w:proofErr w:type="spellEnd"/>
+            <w:r>
+              <w:rPr>
+                <w:highlight w:val="yellow"/>
+              </w:rPr>
+              <w:t>,</w:t>
+            </w:r>
+          </w:p>
+          <w:p>
+            <w:pPr>
+              <w:rPr>
+                <w:highlight w:val="yellow"/>
+              </w:rPr>
+            </w:pPr>
+            <w:r>
+              <w:rPr>
+                <w:highlight w:val="yellow"/>
+              </w:rPr>
+              <w:t>Elder Guerra, Robert Slezak</w:t>
+            </w:r>
+          </w:p>
+          <w:p>
+            <w:pPr>
+              <w:rPr>
+                <w:highlight w:val="yellow"/>
+              </w:rPr>
+            </w:pPr>
+          </w:p>
         </w:tc>
         <w:tc>
           <w:tcPr>
             <w:tcW w:w="2232" w:type="dxa"/>
           </w:tcPr>
           <w:p>
-            <w:r>
-              <w:lastRenderedPageBreak/>
+            <w:pPr>
+              <w:rPr>
+                <w:highlight w:val="yellow"/>
+              </w:rPr>
+            </w:pPr>
+            <w:r>
+              <w:rPr>
+                <w:highlight w:val="yellow"/>
+              </w:rPr>
               <w:t>Weekly</w:t>
+            </w:r>
+          </w:p>
+        </w:tc>
+      </w:tr>
+      <w:tr>
+        <w:tc>
+          <w:tcPr>
+            <w:tcW w:w="2232" w:type="dxa"/>
+          </w:tcPr>
+          <w:p>
+            <w:pPr>
+              <w:rPr>
+                <w:highlight w:val="yellow"/>
+              </w:rPr>
+            </w:pPr>
+            <w:r>
+              <w:rPr>
+                <w:highlight w:val="yellow"/>
+              </w:rPr>
+              <w:t>Additional meetings</w:t>
+            </w:r>
+          </w:p>
+        </w:tc>
+        <w:tc>
+          <w:tcPr>
+            <w:tcW w:w="2232" w:type="dxa"/>
+          </w:tcPr>
+          <w:p>
+            <w:pPr>
+              <w:rPr>
+                <w:highlight w:val="yellow"/>
+              </w:rPr>
+            </w:pPr>
+            <w:r>
+              <w:rPr>
+                <w:highlight w:val="yellow"/>
+              </w:rPr>
+              <w:t>When further discussion as needed we will schedule as required</w:t>
+            </w:r>
+          </w:p>
+        </w:tc>
+        <w:tc>
+          <w:tcPr>
+            <w:tcW w:w="2232" w:type="dxa"/>
+          </w:tcPr>
+          <w:p>
+            <w:pPr>
+              <w:rPr>
+                <w:highlight w:val="yellow"/>
+              </w:rPr>
+            </w:pPr>
+            <w:proofErr w:type="spellStart"/>
+            <w:r>
+              <w:rPr>
+                <w:highlight w:val="yellow"/>
+              </w:rPr>
+              <w:t>Akwasi</w:t>
+            </w:r>
+            <w:proofErr w:type="spellEnd"/>
+            <w:r>
+              <w:rPr>
+                <w:highlight w:val="yellow"/>
+              </w:rPr>
+              <w:t xml:space="preserve"> </w:t>
+            </w:r>
+            <w:proofErr w:type="spellStart"/>
+            <w:r>
+              <w:rPr>
+                <w:highlight w:val="yellow"/>
+              </w:rPr>
+              <w:t>Himah</w:t>
+            </w:r>
+            <w:proofErr w:type="spellEnd"/>
+            <w:r>
+              <w:rPr>
+                <w:highlight w:val="yellow"/>
+              </w:rPr>
+              <w:t xml:space="preserve">, Alan </w:t>
+            </w:r>
+            <w:proofErr w:type="spellStart"/>
+            <w:r>
+              <w:rPr>
+                <w:highlight w:val="yellow"/>
+              </w:rPr>
+              <w:t>Pintor</w:t>
+            </w:r>
+            <w:proofErr w:type="spellEnd"/>
+            <w:r>
+              <w:rPr>
+                <w:highlight w:val="yellow"/>
+              </w:rPr>
+              <w:t>,</w:t>
+            </w:r>
+          </w:p>
+          <w:p>
+            <w:pPr>
+              <w:rPr>
+                <w:highlight w:val="yellow"/>
+              </w:rPr>
+            </w:pPr>
+            <w:r>
+              <w:rPr>
+                <w:highlight w:val="yellow"/>
+              </w:rPr>
+              <w:t>Elder Guerra, Robert Slezak</w:t>
+            </w:r>
+          </w:p>
+          <w:p>
+            <w:pPr>
+              <w:rPr>
+                <w:highlight w:val="yellow"/>
+              </w:rPr>
+            </w:pPr>
+          </w:p>
+        </w:tc>
+        <w:tc>
+          <w:tcPr>
+            <w:tcW w:w="2232" w:type="dxa"/>
+          </w:tcPr>
+          <w:p>
+            <w:pPr>
+              <w:rPr>
+                <w:highlight w:val="yellow"/>
+              </w:rPr>
+            </w:pPr>
+            <w:r>
+              <w:rPr>
+                <w:highlight w:val="yellow"/>
+              </w:rPr>
+              <w:t>As Necessary</w:t>
             </w:r>
           </w:p>
         </w:tc>
@@ -3980,19 +4801,62 @@
           <w:tcPr>
             <w:tcW w:w="4786" w:type="dxa"/>
           </w:tcPr>
-          <w:p/>
+          <w:p>
+            <w:pPr>
+              <w:rPr>
+                <w:highlight w:val="yellow"/>
+              </w:rPr>
+            </w:pPr>
+            <w:r>
+              <w:rPr>
+                <w:highlight w:val="yellow"/>
+              </w:rPr>
+              <w:t>Setup GitHub repository</w:t>
+            </w:r>
+          </w:p>
+          <w:p>
+            <w:pPr>
+              <w:rPr>
+                <w:highlight w:val="yellow"/>
+              </w:rPr>
+            </w:pPr>
+          </w:p>
         </w:tc>
         <w:tc>
           <w:tcPr>
             <w:tcW w:w="1984" w:type="dxa"/>
           </w:tcPr>
-          <w:p/>
+          <w:p>
+            <w:pPr>
+              <w:rPr>
+                <w:highlight w:val="yellow"/>
+              </w:rPr>
+            </w:pPr>
+            <w:r>
+              <w:rPr>
+                <w:highlight w:val="yellow"/>
+              </w:rPr>
+              <w:t>Jan 19, 2020</w:t>
+            </w:r>
+          </w:p>
         </w:tc>
         <w:tc>
           <w:tcPr>
             <w:tcW w:w="1985" w:type="dxa"/>
           </w:tcPr>
-          <w:p/>
+          <w:p>
+            <w:pPr>
+              <w:rPr>
+                <w:highlight w:val="yellow"/>
+              </w:rPr>
+            </w:pPr>
+            <w:r>
+              <w:rPr>
+                <w:highlight w:val="yellow"/>
+              </w:rPr>
+              <w:t>Alan</w:t>
+            </w:r>
+          </w:p>
         </w:tc>
       </w:tr>
       <w:tr>
@@ -4000,19 +4864,1049 @@
           <w:tcPr>
             <w:tcW w:w="4786" w:type="dxa"/>
           </w:tcPr>
-          <w:p/>
+          <w:p>
+            <w:pPr>
+              <w:rPr>
+                <w:highlight w:val="yellow"/>
+              </w:rPr>
+            </w:pPr>
+            <w:r>
+              <w:rPr>
+                <w:highlight w:val="yellow"/>
+              </w:rPr>
+              <w:t>Initialize project with blank pages</w:t>
+            </w:r>
+          </w:p>
+          <w:p>
+            <w:pPr>
+              <w:rPr>
+                <w:highlight w:val="yellow"/>
+              </w:rPr>
+            </w:pPr>
+          </w:p>
         </w:tc>
         <w:tc>
           <w:tcPr>
             <w:tcW w:w="1984" w:type="dxa"/>
           </w:tcPr>
-          <w:p/>
+          <w:p>
+            <w:pPr>
+              <w:rPr>
+                <w:highlight w:val="yellow"/>
+              </w:rPr>
+            </w:pPr>
+            <w:r>
+              <w:rPr>
+                <w:highlight w:val="yellow"/>
+              </w:rPr>
+              <w:t>Jan 19, 2020</w:t>
+            </w:r>
+          </w:p>
         </w:tc>
         <w:tc>
           <w:tcPr>
             <w:tcW w:w="1985" w:type="dxa"/>
           </w:tcPr>
-          <w:p/>
+          <w:p>
+            <w:pPr>
+              <w:rPr>
+                <w:highlight w:val="yellow"/>
+              </w:rPr>
+            </w:pPr>
+            <w:r>
+              <w:rPr>
+                <w:highlight w:val="yellow"/>
+              </w:rPr>
+              <w:t>Robert</w:t>
+            </w:r>
+          </w:p>
+        </w:tc>
+      </w:tr>
+      <w:tr>
+        <w:tc>
+          <w:tcPr>
+            <w:tcW w:w="4786" w:type="dxa"/>
+          </w:tcPr>
+          <w:p>
+            <w:pPr>
+              <w:rPr>
+                <w:highlight w:val="yellow"/>
+              </w:rPr>
+            </w:pPr>
+            <w:r>
+              <w:rPr>
+                <w:highlight w:val="yellow"/>
+              </w:rPr>
+              <w:t>Create layout for each page with basic navigation between them</w:t>
+            </w:r>
+          </w:p>
+          <w:p>
+            <w:pPr>
+              <w:rPr>
+                <w:highlight w:val="yellow"/>
+              </w:rPr>
+            </w:pPr>
+          </w:p>
+        </w:tc>
+        <w:tc>
+          <w:tcPr>
+            <w:tcW w:w="1984" w:type="dxa"/>
+          </w:tcPr>
+          <w:p>
+            <w:pPr>
+              <w:rPr>
+                <w:highlight w:val="yellow"/>
+              </w:rPr>
+            </w:pPr>
+            <w:r>
+              <w:rPr>
+                <w:highlight w:val="yellow"/>
+              </w:rPr>
+              <w:t>Jan 19, 2020</w:t>
+            </w:r>
+          </w:p>
+        </w:tc>
+        <w:tc>
+          <w:tcPr>
+            <w:tcW w:w="1985" w:type="dxa"/>
+          </w:tcPr>
+          <w:p>
+            <w:pPr>
+              <w:rPr>
+                <w:highlight w:val="yellow"/>
+              </w:rPr>
+            </w:pPr>
+            <w:r>
+              <w:rPr>
+                <w:highlight w:val="yellow"/>
+              </w:rPr>
+              <w:t>Everyone</w:t>
+            </w:r>
+          </w:p>
+        </w:tc>
+      </w:tr>
+      <w:tr>
+        <w:tc>
+          <w:tcPr>
+            <w:tcW w:w="4786" w:type="dxa"/>
+          </w:tcPr>
+          <w:p>
+            <w:pPr>
+              <w:rPr>
+                <w:highlight w:val="yellow"/>
+              </w:rPr>
+            </w:pPr>
+            <w:r>
+              <w:rPr>
+                <w:highlight w:val="yellow"/>
+              </w:rPr>
+              <w:t>Setup database locally with tables</w:t>
+            </w:r>
+          </w:p>
+          <w:p>
+            <w:pPr>
+              <w:rPr>
+                <w:highlight w:val="yellow"/>
+              </w:rPr>
+            </w:pPr>
+          </w:p>
+        </w:tc>
+        <w:tc>
+          <w:tcPr>
+            <w:tcW w:w="1984" w:type="dxa"/>
+          </w:tcPr>
+          <w:p>
+            <w:pPr>
+              <w:rPr>
+                <w:highlight w:val="yellow"/>
+              </w:rPr>
+            </w:pPr>
+            <w:r>
+              <w:rPr>
+                <w:highlight w:val="yellow"/>
+              </w:rPr>
+              <w:t>Jan 24, 2020</w:t>
+            </w:r>
+          </w:p>
+        </w:tc>
+        <w:tc>
+          <w:tcPr>
+            <w:tcW w:w="1985" w:type="dxa"/>
+          </w:tcPr>
+          <w:p>
+            <w:pPr>
+              <w:rPr>
+                <w:highlight w:val="yellow"/>
+              </w:rPr>
+            </w:pPr>
+            <w:r>
+              <w:rPr>
+                <w:highlight w:val="yellow"/>
+              </w:rPr>
+              <w:t>Elder</w:t>
+            </w:r>
+          </w:p>
+        </w:tc>
+      </w:tr>
+      <w:tr>
+        <w:tc>
+          <w:tcPr>
+            <w:tcW w:w="4786" w:type="dxa"/>
+          </w:tcPr>
+          <w:p>
+            <w:pPr>
+              <w:rPr>
+                <w:highlight w:val="yellow"/>
+              </w:rPr>
+            </w:pPr>
+            <w:r>
+              <w:rPr>
+                <w:highlight w:val="yellow"/>
+              </w:rPr>
+              <w:t>Setup remote database with table definitions</w:t>
+            </w:r>
+          </w:p>
+          <w:p>
+            <w:pPr>
+              <w:rPr>
+                <w:highlight w:val="yellow"/>
+              </w:rPr>
+            </w:pPr>
+          </w:p>
+        </w:tc>
+        <w:tc>
+          <w:tcPr>
+            <w:tcW w:w="1984" w:type="dxa"/>
+          </w:tcPr>
+          <w:p>
+            <w:pPr>
+              <w:rPr>
+                <w:highlight w:val="yellow"/>
+              </w:rPr>
+            </w:pPr>
+            <w:r>
+              <w:rPr>
+                <w:highlight w:val="yellow"/>
+              </w:rPr>
+              <w:t>Jan 24, 2020</w:t>
+            </w:r>
+          </w:p>
+        </w:tc>
+        <w:tc>
+          <w:tcPr>
+            <w:tcW w:w="1985" w:type="dxa"/>
+          </w:tcPr>
+          <w:p>
+            <w:pPr>
+              <w:rPr>
+                <w:highlight w:val="yellow"/>
+              </w:rPr>
+            </w:pPr>
+            <w:r>
+              <w:rPr>
+                <w:highlight w:val="yellow"/>
+              </w:rPr>
+              <w:t>Alan</w:t>
+            </w:r>
+          </w:p>
+        </w:tc>
+      </w:tr>
+      <w:tr>
+        <w:tc>
+          <w:tcPr>
+            <w:tcW w:w="4786" w:type="dxa"/>
+          </w:tcPr>
+          <w:p>
+            <w:pPr>
+              <w:rPr>
+                <w:highlight w:val="yellow"/>
+              </w:rPr>
+            </w:pPr>
+            <w:r>
+              <w:rPr>
+                <w:highlight w:val="yellow"/>
+              </w:rPr>
+              <w:t xml:space="preserve">Implement </w:t>
+            </w:r>
+            <w:r>
+              <w:rPr>
+                <w:highlight w:val="yellow"/>
+              </w:rPr>
+              <w:t>T</w:t>
+            </w:r>
+            <w:r>
+              <w:rPr>
+                <w:highlight w:val="yellow"/>
+              </w:rPr>
+              <w:t>racking page and save to database</w:t>
+            </w:r>
+          </w:p>
+          <w:p>
+            <w:pPr>
+              <w:rPr>
+                <w:highlight w:val="yellow"/>
+              </w:rPr>
+            </w:pPr>
+          </w:p>
+        </w:tc>
+        <w:tc>
+          <w:tcPr>
+            <w:tcW w:w="1984" w:type="dxa"/>
+          </w:tcPr>
+          <w:p>
+            <w:pPr>
+              <w:rPr>
+                <w:highlight w:val="yellow"/>
+              </w:rPr>
+            </w:pPr>
+            <w:r>
+              <w:rPr>
+                <w:highlight w:val="yellow"/>
+              </w:rPr>
+              <w:t>Jan 31, 2020</w:t>
+            </w:r>
+          </w:p>
+        </w:tc>
+        <w:tc>
+          <w:tcPr>
+            <w:tcW w:w="1985" w:type="dxa"/>
+          </w:tcPr>
+          <w:p>
+            <w:pPr>
+              <w:rPr>
+                <w:highlight w:val="yellow"/>
+              </w:rPr>
+            </w:pPr>
+            <w:r>
+              <w:rPr>
+                <w:highlight w:val="yellow"/>
+              </w:rPr>
+              <w:t>Robert</w:t>
+            </w:r>
+          </w:p>
+        </w:tc>
+      </w:tr>
+      <w:tr>
+        <w:tc>
+          <w:tcPr>
+            <w:tcW w:w="4786" w:type="dxa"/>
+          </w:tcPr>
+          <w:p>
+            <w:pPr>
+              <w:rPr>
+                <w:highlight w:val="yellow"/>
+              </w:rPr>
+            </w:pPr>
+            <w:r>
+              <w:rPr>
+                <w:highlight w:val="yellow"/>
+              </w:rPr>
+              <w:t>Implement Registration and Login with saving to database</w:t>
+            </w:r>
+          </w:p>
+          <w:p>
+            <w:pPr>
+              <w:rPr>
+                <w:highlight w:val="yellow"/>
+              </w:rPr>
+            </w:pPr>
+          </w:p>
+        </w:tc>
+        <w:tc>
+          <w:tcPr>
+            <w:tcW w:w="1984" w:type="dxa"/>
+          </w:tcPr>
+          <w:p>
+            <w:pPr>
+              <w:rPr>
+                <w:highlight w:val="yellow"/>
+              </w:rPr>
+            </w:pPr>
+            <w:r>
+              <w:rPr>
+                <w:highlight w:val="yellow"/>
+              </w:rPr>
+              <w:t>Jan 31, 2020</w:t>
+            </w:r>
+          </w:p>
+        </w:tc>
+        <w:tc>
+          <w:tcPr>
+            <w:tcW w:w="1985" w:type="dxa"/>
+          </w:tcPr>
+          <w:p>
+            <w:pPr>
+              <w:rPr>
+                <w:highlight w:val="yellow"/>
+              </w:rPr>
+            </w:pPr>
+            <w:proofErr w:type="spellStart"/>
+            <w:r>
+              <w:rPr>
+                <w:highlight w:val="yellow"/>
+              </w:rPr>
+              <w:t>Akwasi</w:t>
+            </w:r>
+            <w:proofErr w:type="spellEnd"/>
+          </w:p>
+        </w:tc>
+      </w:tr>
+      <w:tr>
+        <w:tc>
+          <w:tcPr>
+            <w:tcW w:w="4786" w:type="dxa"/>
+          </w:tcPr>
+          <w:p>
+            <w:pPr>
+              <w:rPr>
+                <w:highlight w:val="yellow"/>
+              </w:rPr>
+            </w:pPr>
+            <w:r>
+              <w:rPr>
+                <w:highlight w:val="yellow"/>
+              </w:rPr>
+              <w:t>Implement Statistic tracking</w:t>
+            </w:r>
+          </w:p>
+          <w:p>
+            <w:pPr>
+              <w:rPr>
+                <w:highlight w:val="yellow"/>
+              </w:rPr>
+            </w:pPr>
+          </w:p>
+        </w:tc>
+        <w:tc>
+          <w:tcPr>
+            <w:tcW w:w="1984" w:type="dxa"/>
+          </w:tcPr>
+          <w:p>
+            <w:pPr>
+              <w:rPr>
+                <w:highlight w:val="yellow"/>
+              </w:rPr>
+            </w:pPr>
+            <w:r>
+              <w:rPr>
+                <w:highlight w:val="yellow"/>
+              </w:rPr>
+              <w:t>Feb 7, 2020</w:t>
+            </w:r>
+          </w:p>
+        </w:tc>
+        <w:tc>
+          <w:tcPr>
+            <w:tcW w:w="1985" w:type="dxa"/>
+          </w:tcPr>
+          <w:p>
+            <w:pPr>
+              <w:rPr>
+                <w:highlight w:val="yellow"/>
+              </w:rPr>
+            </w:pPr>
+            <w:proofErr w:type="spellStart"/>
+            <w:r>
+              <w:rPr>
+                <w:highlight w:val="yellow"/>
+              </w:rPr>
+              <w:t>Akwasi</w:t>
+            </w:r>
+            <w:proofErr w:type="spellEnd"/>
+          </w:p>
+        </w:tc>
+      </w:tr>
+      <w:tr>
+        <w:tc>
+          <w:tcPr>
+            <w:tcW w:w="4786" w:type="dxa"/>
+          </w:tcPr>
+          <w:p>
+            <w:pPr>
+              <w:rPr>
+                <w:highlight w:val="yellow"/>
+              </w:rPr>
+            </w:pPr>
+            <w:r>
+              <w:rPr>
+                <w:highlight w:val="yellow"/>
+              </w:rPr>
+              <w:t>Implement Team creation and joining teams</w:t>
+            </w:r>
+          </w:p>
+          <w:p>
+            <w:pPr>
+              <w:rPr>
+                <w:highlight w:val="yellow"/>
+              </w:rPr>
+            </w:pPr>
+          </w:p>
+        </w:tc>
+        <w:tc>
+          <w:tcPr>
+            <w:tcW w:w="1984" w:type="dxa"/>
+          </w:tcPr>
+          <w:p>
+            <w:pPr>
+              <w:rPr>
+                <w:highlight w:val="yellow"/>
+              </w:rPr>
+            </w:pPr>
+            <w:r>
+              <w:rPr>
+                <w:highlight w:val="yellow"/>
+              </w:rPr>
+              <w:t>Feb 14, 2020</w:t>
+            </w:r>
+          </w:p>
+        </w:tc>
+        <w:tc>
+          <w:tcPr>
+            <w:tcW w:w="1985" w:type="dxa"/>
+          </w:tcPr>
+          <w:p>
+            <w:pPr>
+              <w:rPr>
+                <w:highlight w:val="yellow"/>
+              </w:rPr>
+            </w:pPr>
+            <w:proofErr w:type="spellStart"/>
+            <w:r>
+              <w:rPr>
+                <w:highlight w:val="yellow"/>
+              </w:rPr>
+              <w:t>Akwasi</w:t>
+            </w:r>
+            <w:proofErr w:type="spellEnd"/>
+            <w:r>
+              <w:rPr>
+                <w:highlight w:val="yellow"/>
+              </w:rPr>
+              <w:t>/Elder</w:t>
+            </w:r>
+          </w:p>
+        </w:tc>
+      </w:tr>
+      <w:tr>
+        <w:tc>
+          <w:tcPr>
+            <w:tcW w:w="4786" w:type="dxa"/>
+          </w:tcPr>
+          <w:p>
+            <w:pPr>
+              <w:rPr>
+                <w:highlight w:val="yellow"/>
+              </w:rPr>
+            </w:pPr>
+            <w:r>
+              <w:rPr>
+                <w:highlight w:val="yellow"/>
+              </w:rPr>
+              <w:t>Implement Competition creation and inviting</w:t>
+            </w:r>
+          </w:p>
+          <w:p>
+            <w:pPr>
+              <w:rPr>
+                <w:highlight w:val="yellow"/>
+              </w:rPr>
+            </w:pPr>
+          </w:p>
+        </w:tc>
+        <w:tc>
+          <w:tcPr>
+            <w:tcW w:w="1984" w:type="dxa"/>
+          </w:tcPr>
+          <w:p>
+            <w:pPr>
+              <w:rPr>
+                <w:highlight w:val="yellow"/>
+              </w:rPr>
+            </w:pPr>
+            <w:r>
+              <w:rPr>
+                <w:highlight w:val="yellow"/>
+              </w:rPr>
+              <w:t>Feb 14, 2020</w:t>
+            </w:r>
+          </w:p>
+        </w:tc>
+        <w:tc>
+          <w:tcPr>
+            <w:tcW w:w="1985" w:type="dxa"/>
+          </w:tcPr>
+          <w:p>
+            <w:pPr>
+              <w:rPr>
+                <w:highlight w:val="yellow"/>
+              </w:rPr>
+            </w:pPr>
+            <w:r>
+              <w:rPr>
+                <w:highlight w:val="yellow"/>
+              </w:rPr>
+              <w:t>Alan/Robert</w:t>
+            </w:r>
+          </w:p>
+        </w:tc>
+      </w:tr>
+      <w:tr>
+        <w:tc>
+          <w:tcPr>
+            <w:tcW w:w="4786" w:type="dxa"/>
+          </w:tcPr>
+          <w:p>
+            <w:pPr>
+              <w:rPr>
+                <w:highlight w:val="yellow"/>
+              </w:rPr>
+            </w:pPr>
+            <w:r>
+              <w:rPr>
+                <w:highlight w:val="yellow"/>
+              </w:rPr>
+              <w:t>Implement having teams join competitions</w:t>
+            </w:r>
+          </w:p>
+          <w:p>
+            <w:pPr>
+              <w:rPr>
+                <w:highlight w:val="yellow"/>
+              </w:rPr>
+            </w:pPr>
+          </w:p>
+        </w:tc>
+        <w:tc>
+          <w:tcPr>
+            <w:tcW w:w="1984" w:type="dxa"/>
+          </w:tcPr>
+          <w:p>
+            <w:pPr>
+              <w:rPr>
+                <w:highlight w:val="yellow"/>
+              </w:rPr>
+            </w:pPr>
+            <w:r>
+              <w:rPr>
+                <w:highlight w:val="yellow"/>
+              </w:rPr>
+              <w:t>Feb 21, 2020</w:t>
+            </w:r>
+          </w:p>
+        </w:tc>
+        <w:tc>
+          <w:tcPr>
+            <w:tcW w:w="1985" w:type="dxa"/>
+          </w:tcPr>
+          <w:p>
+            <w:pPr>
+              <w:rPr>
+                <w:highlight w:val="yellow"/>
+              </w:rPr>
+            </w:pPr>
+            <w:r>
+              <w:rPr>
+                <w:highlight w:val="yellow"/>
+              </w:rPr>
+              <w:t>Robert/Elder</w:t>
+            </w:r>
+          </w:p>
+        </w:tc>
+      </w:tr>
+      <w:tr>
+        <w:tc>
+          <w:tcPr>
+            <w:tcW w:w="4786" w:type="dxa"/>
+          </w:tcPr>
+          <w:p>
+            <w:pPr>
+              <w:rPr>
+                <w:highlight w:val="yellow"/>
+              </w:rPr>
+            </w:pPr>
+            <w:r>
+              <w:rPr>
+                <w:highlight w:val="yellow"/>
+              </w:rPr>
+              <w:t>Implement cancelling teams and competitions</w:t>
+            </w:r>
+          </w:p>
+          <w:p>
+            <w:pPr>
+              <w:rPr>
+                <w:highlight w:val="yellow"/>
+              </w:rPr>
+            </w:pPr>
+          </w:p>
+        </w:tc>
+        <w:tc>
+          <w:tcPr>
+            <w:tcW w:w="1984" w:type="dxa"/>
+          </w:tcPr>
+          <w:p>
+            <w:pPr>
+              <w:rPr>
+                <w:highlight w:val="yellow"/>
+              </w:rPr>
+            </w:pPr>
+            <w:r>
+              <w:rPr>
+                <w:highlight w:val="yellow"/>
+              </w:rPr>
+              <w:t>Feb 21, 2020</w:t>
+            </w:r>
+          </w:p>
+        </w:tc>
+        <w:tc>
+          <w:tcPr>
+            <w:tcW w:w="1985" w:type="dxa"/>
+          </w:tcPr>
+          <w:p>
+            <w:pPr>
+              <w:rPr>
+                <w:highlight w:val="yellow"/>
+              </w:rPr>
+            </w:pPr>
+            <w:r>
+              <w:rPr>
+                <w:highlight w:val="yellow"/>
+              </w:rPr>
+              <w:t>Alan/</w:t>
+            </w:r>
+            <w:proofErr w:type="spellStart"/>
+            <w:r>
+              <w:rPr>
+                <w:highlight w:val="yellow"/>
+              </w:rPr>
+              <w:t>Akwasi</w:t>
+            </w:r>
+            <w:proofErr w:type="spellEnd"/>
+          </w:p>
+        </w:tc>
+      </w:tr>
+      <w:tr>
+        <w:tc>
+          <w:tcPr>
+            <w:tcW w:w="4786" w:type="dxa"/>
+          </w:tcPr>
+          <w:p>
+            <w:pPr>
+              <w:rPr>
+                <w:highlight w:val="yellow"/>
+              </w:rPr>
+            </w:pPr>
+            <w:r>
+              <w:rPr>
+                <w:highlight w:val="yellow"/>
+              </w:rPr>
+              <w:t>Handle automatically starting the competition at the start date</w:t>
+            </w:r>
+          </w:p>
+          <w:p>
+            <w:pPr>
+              <w:rPr>
+                <w:highlight w:val="yellow"/>
+              </w:rPr>
+            </w:pPr>
+          </w:p>
+        </w:tc>
+        <w:tc>
+          <w:tcPr>
+            <w:tcW w:w="1984" w:type="dxa"/>
+          </w:tcPr>
+          <w:p>
+            <w:pPr>
+              <w:rPr>
+                <w:highlight w:val="yellow"/>
+              </w:rPr>
+            </w:pPr>
+            <w:r>
+              <w:rPr>
+                <w:highlight w:val="yellow"/>
+              </w:rPr>
+              <w:t>Feb 28, 2020</w:t>
+            </w:r>
+          </w:p>
+        </w:tc>
+        <w:tc>
+          <w:tcPr>
+            <w:tcW w:w="1985" w:type="dxa"/>
+          </w:tcPr>
+          <w:p>
+            <w:pPr>
+              <w:rPr>
+                <w:highlight w:val="yellow"/>
+              </w:rPr>
+            </w:pPr>
+            <w:r>
+              <w:rPr>
+                <w:highlight w:val="yellow"/>
+              </w:rPr>
+              <w:t>Everyone</w:t>
+            </w:r>
+          </w:p>
+        </w:tc>
+      </w:tr>
+      <w:tr>
+        <w:tc>
+          <w:tcPr>
+            <w:tcW w:w="4786" w:type="dxa"/>
+          </w:tcPr>
+          <w:p>
+            <w:pPr>
+              <w:rPr>
+                <w:highlight w:val="yellow"/>
+              </w:rPr>
+            </w:pPr>
+            <w:r>
+              <w:rPr>
+                <w:highlight w:val="yellow"/>
+              </w:rPr>
+              <w:t>Handle automatically completing the competition at the end date</w:t>
+            </w:r>
+          </w:p>
+          <w:p>
+            <w:pPr>
+              <w:rPr>
+                <w:highlight w:val="yellow"/>
+              </w:rPr>
+            </w:pPr>
+          </w:p>
+        </w:tc>
+        <w:tc>
+          <w:tcPr>
+            <w:tcW w:w="1984" w:type="dxa"/>
+          </w:tcPr>
+          <w:p>
+            <w:pPr>
+              <w:rPr>
+                <w:highlight w:val="yellow"/>
+              </w:rPr>
+            </w:pPr>
+            <w:r>
+              <w:rPr>
+                <w:highlight w:val="yellow"/>
+              </w:rPr>
+              <w:t>March 6, 2020</w:t>
+            </w:r>
+          </w:p>
+        </w:tc>
+        <w:tc>
+          <w:tcPr>
+            <w:tcW w:w="1985" w:type="dxa"/>
+          </w:tcPr>
+          <w:p>
+            <w:pPr>
+              <w:rPr>
+                <w:highlight w:val="yellow"/>
+              </w:rPr>
+            </w:pPr>
+            <w:r>
+              <w:rPr>
+                <w:highlight w:val="yellow"/>
+              </w:rPr>
+              <w:t>Everyone</w:t>
+            </w:r>
+          </w:p>
+        </w:tc>
+      </w:tr>
+      <w:tr>
+        <w:tc>
+          <w:tcPr>
+            <w:tcW w:w="4786" w:type="dxa"/>
+          </w:tcPr>
+          <w:p>
+            <w:pPr>
+              <w:rPr>
+                <w:highlight w:val="yellow"/>
+              </w:rPr>
+            </w:pPr>
+            <w:r>
+              <w:rPr>
+                <w:highlight w:val="yellow"/>
+              </w:rPr>
+              <w:t>Handle payment processing when joining a competition</w:t>
+            </w:r>
+          </w:p>
+          <w:p>
+            <w:pPr>
+              <w:rPr>
+                <w:highlight w:val="yellow"/>
+              </w:rPr>
+            </w:pPr>
+          </w:p>
+        </w:tc>
+        <w:tc>
+          <w:tcPr>
+            <w:tcW w:w="1984" w:type="dxa"/>
+          </w:tcPr>
+          <w:p>
+            <w:pPr>
+              <w:rPr>
+                <w:highlight w:val="yellow"/>
+              </w:rPr>
+            </w:pPr>
+            <w:r>
+              <w:rPr>
+                <w:highlight w:val="yellow"/>
+              </w:rPr>
+              <w:t>March 13, 2020</w:t>
+            </w:r>
+          </w:p>
+        </w:tc>
+        <w:tc>
+          <w:tcPr>
+            <w:tcW w:w="1985" w:type="dxa"/>
+          </w:tcPr>
+          <w:p>
+            <w:pPr>
+              <w:rPr>
+                <w:highlight w:val="yellow"/>
+              </w:rPr>
+            </w:pPr>
+            <w:r>
+              <w:rPr>
+                <w:highlight w:val="yellow"/>
+              </w:rPr>
+              <w:t>Alan/Elder</w:t>
+            </w:r>
+            <w:bookmarkStart w:id="3" w:name="_GoBack"/>
+            <w:bookmarkEnd w:id="3"/>
+          </w:p>
+        </w:tc>
+      </w:tr>
+      <w:tr>
+        <w:tc>
+          <w:tcPr>
+            <w:tcW w:w="4786" w:type="dxa"/>
+          </w:tcPr>
+          <w:p>
+            <w:pPr>
+              <w:rPr>
+                <w:highlight w:val="yellow"/>
+              </w:rPr>
+            </w:pPr>
+            <w:r>
+              <w:rPr>
+                <w:highlight w:val="yellow"/>
+              </w:rPr>
+              <w:t>Handle payments to winners</w:t>
+            </w:r>
+          </w:p>
+          <w:p>
+            <w:pPr>
+              <w:rPr>
+                <w:highlight w:val="yellow"/>
+              </w:rPr>
+            </w:pPr>
+          </w:p>
+        </w:tc>
+        <w:tc>
+          <w:tcPr>
+            <w:tcW w:w="1984" w:type="dxa"/>
+          </w:tcPr>
+          <w:p>
+            <w:pPr>
+              <w:rPr>
+                <w:highlight w:val="yellow"/>
+              </w:rPr>
+            </w:pPr>
+            <w:r>
+              <w:rPr>
+                <w:highlight w:val="yellow"/>
+              </w:rPr>
+              <w:t>March 20, 2020</w:t>
+            </w:r>
+          </w:p>
+        </w:tc>
+        <w:tc>
+          <w:tcPr>
+            <w:tcW w:w="1985" w:type="dxa"/>
+          </w:tcPr>
+          <w:p>
+            <w:pPr>
+              <w:rPr>
+                <w:highlight w:val="yellow"/>
+              </w:rPr>
+            </w:pPr>
+            <w:r>
+              <w:rPr>
+                <w:highlight w:val="yellow"/>
+              </w:rPr>
+              <w:t>Robert/</w:t>
+            </w:r>
+            <w:proofErr w:type="spellStart"/>
+            <w:r>
+              <w:rPr>
+                <w:highlight w:val="yellow"/>
+              </w:rPr>
+              <w:t>Akwasi</w:t>
+            </w:r>
+            <w:proofErr w:type="spellEnd"/>
+          </w:p>
+        </w:tc>
+      </w:tr>
+      <w:tr>
+        <w:tc>
+          <w:tcPr>
+            <w:tcW w:w="4786" w:type="dxa"/>
+          </w:tcPr>
+          <w:p>
+            <w:pPr>
+              <w:rPr>
+                <w:highlight w:val="yellow"/>
+              </w:rPr>
+            </w:pPr>
+            <w:r>
+              <w:rPr>
+                <w:highlight w:val="yellow"/>
+              </w:rPr>
+              <w:t>Testing and Fix any bugs</w:t>
+            </w:r>
+          </w:p>
+          <w:p>
+            <w:pPr>
+              <w:rPr>
+                <w:highlight w:val="yellow"/>
+              </w:rPr>
+            </w:pPr>
+          </w:p>
+        </w:tc>
+        <w:tc>
+          <w:tcPr>
+            <w:tcW w:w="1984" w:type="dxa"/>
+          </w:tcPr>
+          <w:p>
+            <w:pPr>
+              <w:rPr>
+                <w:highlight w:val="yellow"/>
+              </w:rPr>
+            </w:pPr>
+            <w:r>
+              <w:rPr>
+                <w:highlight w:val="yellow"/>
+              </w:rPr>
+              <w:t>March 27, 2020</w:t>
+            </w:r>
+          </w:p>
+        </w:tc>
+        <w:tc>
+          <w:tcPr>
+            <w:tcW w:w="1985" w:type="dxa"/>
+          </w:tcPr>
+          <w:p>
+            <w:pPr>
+              <w:rPr>
+                <w:highlight w:val="yellow"/>
+              </w:rPr>
+            </w:pPr>
+            <w:r>
+              <w:rPr>
+                <w:highlight w:val="yellow"/>
+              </w:rPr>
+              <w:t>Everyone</w:t>
+            </w:r>
+          </w:p>
         </w:tc>
       </w:tr>
     </w:tbl>
@@ -4032,6 +5926,7 @@
           <w:sz w:val="32"/>
           <w:szCs w:val="32"/>
         </w:rPr>
+        <w:lastRenderedPageBreak/>
         <w:t>12</w:t>
       </w:r>
       <w:r>
@@ -4049,10 +5944,7 @@
         <w:t>Create a RAM from your Task Listing:</w:t>
       </w:r>
     </w:p>
-    <w:p>
-      <w:bookmarkStart w:id="3" w:name="_GoBack"/>
-      <w:bookmarkEnd w:id="3"/>
-    </w:p>
+    <w:p/>
     <w:p>
       <w:pPr>
         <w:rPr>
@@ -6019,7 +7911,6 @@
               <w:rPr>
                 <w:color w:val="000000"/>
               </w:rPr>
-              <w:lastRenderedPageBreak/>
               <w:t>Pay entrance fee</w:t>
             </w:r>
           </w:p>
@@ -6421,6 +8312,7 @@
           </w:tcPr>
           <w:p>
             <w:r>
+              <w:lastRenderedPageBreak/>
               <w:t>Team Member</w:t>
             </w:r>
           </w:p>
@@ -6432,13 +8324,8 @@
           </w:tcPr>
           <w:p>
             <w:r>
-              <w:t xml:space="preserve">Robert </w:t>
-            </w:r>
-            <w:proofErr w:type="spellStart"/>
-            <w:r>
-              <w:t>Slezak</w:t>
-            </w:r>
-            <w:proofErr w:type="spellEnd"/>
+              <w:t>Robert Slezak</w:t>
+            </w:r>
           </w:p>
         </w:tc>
         <w:tc>
@@ -6519,7 +8406,7 @@
 </file>
 
 <file path=word/endnotes.xml><?xml version="1.0" encoding="utf-8"?>
-<w:endnotes xmlns:wpc="http://schemas.microsoft.com/office/word/2010/wordprocessingCanvas" xmlns:cx="http://schemas.microsoft.com/office/drawing/2014/chartex" xmlns:mc="http://schemas.openxmlformats.org/markup-compatibility/2006" xmlns:o="urn:schemas-microsoft-com:office:office" xmlns:r="http://schemas.openxmlformats.org/officeDocument/2006/relationships" xmlns:m="http://schemas.openxmlformats.org/officeDocument/2006/math" xmlns:v="urn:schemas-microsoft-com:vml" xmlns:wp14="http://schemas.microsoft.com/office/word/2010/wordprocessingDrawing" xmlns:wp="http://schemas.openxmlformats.org/drawingml/2006/wordprocessingDrawing" xmlns:w10="urn:schemas-microsoft-com:office:word" xmlns:w="http://schemas.openxmlformats.org/wordprocessingml/2006/main" xmlns:w14="http://schemas.microsoft.com/office/word/2010/wordml" xmlns:w15="http://schemas.microsoft.com/office/word/2012/wordml" xmlns:w16se="http://schemas.microsoft.com/office/word/2015/wordml/symex" xmlns:wpg="http://schemas.microsoft.com/office/word/2010/wordprocessingGroup" xmlns:wpi="http://schemas.microsoft.com/office/word/2010/wordprocessingInk" xmlns:wne="http://schemas.microsoft.com/office/word/2006/wordml" xmlns:wps="http://schemas.microsoft.com/office/word/2010/wordprocessingShape" mc:Ignorable="w14 w15 w16se wp14">
+<w:endnotes xmlns:wpc="http://schemas.microsoft.com/office/word/2010/wordprocessingCanvas" xmlns:cx="http://schemas.microsoft.com/office/drawing/2014/chartex" xmlns:cx1="http://schemas.microsoft.com/office/drawing/2015/9/8/chartex" xmlns:cx2="http://schemas.microsoft.com/office/drawing/2015/10/21/chartex" xmlns:cx3="http://schemas.microsoft.com/office/drawing/2016/5/9/chartex" xmlns:cx4="http://schemas.microsoft.com/office/drawing/2016/5/10/chartex" xmlns:cx5="http://schemas.microsoft.com/office/drawing/2016/5/11/chartex" xmlns:cx6="http://schemas.microsoft.com/office/drawing/2016/5/12/chartex" xmlns:cx7="http://schemas.microsoft.com/office/drawing/2016/5/13/chartex" xmlns:cx8="http://schemas.microsoft.com/office/drawing/2016/5/14/chartex" xmlns:mc="http://schemas.openxmlformats.org/markup-compatibility/2006" xmlns:aink="http://schemas.microsoft.com/office/drawing/2016/ink" xmlns:am3d="http://schemas.microsoft.com/office/drawing/2017/model3d" xmlns:o="urn:schemas-microsoft-com:office:office" xmlns:r="http://schemas.openxmlformats.org/officeDocument/2006/relationships" xmlns:m="http://schemas.openxmlformats.org/officeDocument/2006/math" xmlns:v="urn:schemas-microsoft-com:vml" xmlns:wp14="http://schemas.microsoft.com/office/word/2010/wordprocessingDrawing" xmlns:wp="http://schemas.openxmlformats.org/drawingml/2006/wordprocessingDrawing" xmlns:w10="urn:schemas-microsoft-com:office:word" xmlns:w="http://schemas.openxmlformats.org/wordprocessingml/2006/main" xmlns:w14="http://schemas.microsoft.com/office/word/2010/wordml" xmlns:w15="http://schemas.microsoft.com/office/word/2012/wordml" xmlns:w16cid="http://schemas.microsoft.com/office/word/2016/wordml/cid" xmlns:w16se="http://schemas.microsoft.com/office/word/2015/wordml/symex" xmlns:wpg="http://schemas.microsoft.com/office/word/2010/wordprocessingGroup" xmlns:wpi="http://schemas.microsoft.com/office/word/2010/wordprocessingInk" xmlns:wne="http://schemas.microsoft.com/office/word/2006/wordml" xmlns:wps="http://schemas.microsoft.com/office/word/2010/wordprocessingShape" mc:Ignorable="w14 w15 w16se w16cid wp14">
   <w:endnote w:type="separator" w:id="-1">
     <w:p>
       <w:r>
@@ -6538,7 +8425,7 @@
 </file>
 
 <file path=word/footer1.xml><?xml version="1.0" encoding="utf-8"?>
-<w:ftr xmlns:wpc="http://schemas.microsoft.com/office/word/2010/wordprocessingCanvas" xmlns:cx="http://schemas.microsoft.com/office/drawing/2014/chartex" xmlns:mc="http://schemas.openxmlformats.org/markup-compatibility/2006" xmlns:o="urn:schemas-microsoft-com:office:office" xmlns:r="http://schemas.openxmlformats.org/officeDocument/2006/relationships" xmlns:m="http://schemas.openxmlformats.org/officeDocument/2006/math" xmlns:v="urn:schemas-microsoft-com:vml" xmlns:wp14="http://schemas.microsoft.com/office/word/2010/wordprocessingDrawing" xmlns:wp="http://schemas.openxmlformats.org/drawingml/2006/wordprocessingDrawing" xmlns:w10="urn:schemas-microsoft-com:office:word" xmlns:w="http://schemas.openxmlformats.org/wordprocessingml/2006/main" xmlns:w14="http://schemas.microsoft.com/office/word/2010/wordml" xmlns:w15="http://schemas.microsoft.com/office/word/2012/wordml" xmlns:w16se="http://schemas.microsoft.com/office/word/2015/wordml/symex" xmlns:wpg="http://schemas.microsoft.com/office/word/2010/wordprocessingGroup" xmlns:wpi="http://schemas.microsoft.com/office/word/2010/wordprocessingInk" xmlns:wne="http://schemas.microsoft.com/office/word/2006/wordml" xmlns:wps="http://schemas.microsoft.com/office/word/2010/wordprocessingShape" mc:Ignorable="w14 w15 w16se wp14">
+<w:ftr xmlns:wpc="http://schemas.microsoft.com/office/word/2010/wordprocessingCanvas" xmlns:cx="http://schemas.microsoft.com/office/drawing/2014/chartex" xmlns:cx1="http://schemas.microsoft.com/office/drawing/2015/9/8/chartex" xmlns:cx2="http://schemas.microsoft.com/office/drawing/2015/10/21/chartex" xmlns:cx3="http://schemas.microsoft.com/office/drawing/2016/5/9/chartex" xmlns:cx4="http://schemas.microsoft.com/office/drawing/2016/5/10/chartex" xmlns:cx5="http://schemas.microsoft.com/office/drawing/2016/5/11/chartex" xmlns:cx6="http://schemas.microsoft.com/office/drawing/2016/5/12/chartex" xmlns:cx7="http://schemas.microsoft.com/office/drawing/2016/5/13/chartex" xmlns:cx8="http://schemas.microsoft.com/office/drawing/2016/5/14/chartex" xmlns:mc="http://schemas.openxmlformats.org/markup-compatibility/2006" xmlns:aink="http://schemas.microsoft.com/office/drawing/2016/ink" xmlns:am3d="http://schemas.microsoft.com/office/drawing/2017/model3d" xmlns:o="urn:schemas-microsoft-com:office:office" xmlns:r="http://schemas.openxmlformats.org/officeDocument/2006/relationships" xmlns:m="http://schemas.openxmlformats.org/officeDocument/2006/math" xmlns:v="urn:schemas-microsoft-com:vml" xmlns:wp14="http://schemas.microsoft.com/office/word/2010/wordprocessingDrawing" xmlns:wp="http://schemas.openxmlformats.org/drawingml/2006/wordprocessingDrawing" xmlns:w10="urn:schemas-microsoft-com:office:word" xmlns:w="http://schemas.openxmlformats.org/wordprocessingml/2006/main" xmlns:w14="http://schemas.microsoft.com/office/word/2010/wordml" xmlns:w15="http://schemas.microsoft.com/office/word/2012/wordml" xmlns:w16cid="http://schemas.microsoft.com/office/word/2016/wordml/cid" xmlns:w16se="http://schemas.microsoft.com/office/word/2015/wordml/symex" xmlns:wpg="http://schemas.microsoft.com/office/word/2010/wordprocessingGroup" xmlns:wpi="http://schemas.microsoft.com/office/word/2010/wordprocessingInk" xmlns:wne="http://schemas.microsoft.com/office/word/2006/wordml" xmlns:wps="http://schemas.microsoft.com/office/word/2010/wordprocessingShape" mc:Ignorable="w14 w15 w16se w16cid wp14">
   <w:p>
     <w:pPr>
       <w:pStyle w:val="Footer"/>
@@ -6655,7 +8542,7 @@
 </file>
 
 <file path=word/footnotes.xml><?xml version="1.0" encoding="utf-8"?>
-<w:footnotes xmlns:wpc="http://schemas.microsoft.com/office/word/2010/wordprocessingCanvas" xmlns:cx="http://schemas.microsoft.com/office/drawing/2014/chartex" xmlns:mc="http://schemas.openxmlformats.org/markup-compatibility/2006" xmlns:o="urn:schemas-microsoft-com:office:office" xmlns:r="http://schemas.openxmlformats.org/officeDocument/2006/relationships" xmlns:m="http://schemas.openxmlformats.org/officeDocument/2006/math" xmlns:v="urn:schemas-microsoft-com:vml" xmlns:wp14="http://schemas.microsoft.com/office/word/2010/wordprocessingDrawing" xmlns:wp="http://schemas.openxmlformats.org/drawingml/2006/wordprocessingDrawing" xmlns:w10="urn:schemas-microsoft-com:office:word" xmlns:w="http://schemas.openxmlformats.org/wordprocessingml/2006/main" xmlns:w14="http://schemas.microsoft.com/office/word/2010/wordml" xmlns:w15="http://schemas.microsoft.com/office/word/2012/wordml" xmlns:w16se="http://schemas.microsoft.com/office/word/2015/wordml/symex" xmlns:wpg="http://schemas.microsoft.com/office/word/2010/wordprocessingGroup" xmlns:wpi="http://schemas.microsoft.com/office/word/2010/wordprocessingInk" xmlns:wne="http://schemas.microsoft.com/office/word/2006/wordml" xmlns:wps="http://schemas.microsoft.com/office/word/2010/wordprocessingShape" mc:Ignorable="w14 w15 w16se wp14">
+<w:footnotes xmlns:wpc="http://schemas.microsoft.com/office/word/2010/wordprocessingCanvas" xmlns:cx="http://schemas.microsoft.com/office/drawing/2014/chartex" xmlns:cx1="http://schemas.microsoft.com/office/drawing/2015/9/8/chartex" xmlns:cx2="http://schemas.microsoft.com/office/drawing/2015/10/21/chartex" xmlns:cx3="http://schemas.microsoft.com/office/drawing/2016/5/9/chartex" xmlns:cx4="http://schemas.microsoft.com/office/drawing/2016/5/10/chartex" xmlns:cx5="http://schemas.microsoft.com/office/drawing/2016/5/11/chartex" xmlns:cx6="http://schemas.microsoft.com/office/drawing/2016/5/12/chartex" xmlns:cx7="http://schemas.microsoft.com/office/drawing/2016/5/13/chartex" xmlns:cx8="http://schemas.microsoft.com/office/drawing/2016/5/14/chartex" xmlns:mc="http://schemas.openxmlformats.org/markup-compatibility/2006" xmlns:aink="http://schemas.microsoft.com/office/drawing/2016/ink" xmlns:am3d="http://schemas.microsoft.com/office/drawing/2017/model3d" xmlns:o="urn:schemas-microsoft-com:office:office" xmlns:r="http://schemas.openxmlformats.org/officeDocument/2006/relationships" xmlns:m="http://schemas.openxmlformats.org/officeDocument/2006/math" xmlns:v="urn:schemas-microsoft-com:vml" xmlns:wp14="http://schemas.microsoft.com/office/word/2010/wordprocessingDrawing" xmlns:wp="http://schemas.openxmlformats.org/drawingml/2006/wordprocessingDrawing" xmlns:w10="urn:schemas-microsoft-com:office:word" xmlns:w="http://schemas.openxmlformats.org/wordprocessingml/2006/main" xmlns:w14="http://schemas.microsoft.com/office/word/2010/wordml" xmlns:w15="http://schemas.microsoft.com/office/word/2012/wordml" xmlns:w16cid="http://schemas.microsoft.com/office/word/2016/wordml/cid" xmlns:w16se="http://schemas.microsoft.com/office/word/2015/wordml/symex" xmlns:wpg="http://schemas.microsoft.com/office/word/2010/wordprocessingGroup" xmlns:wpi="http://schemas.microsoft.com/office/word/2010/wordprocessingInk" xmlns:wne="http://schemas.microsoft.com/office/word/2006/wordml" xmlns:wps="http://schemas.microsoft.com/office/word/2010/wordprocessingShape" mc:Ignorable="w14 w15 w16se w16cid wp14">
   <w:footnote w:type="separator" w:id="-1">
     <w:p>
       <w:r>
@@ -6674,7 +8561,7 @@
 </file>
 
 <file path=word/header1.xml><?xml version="1.0" encoding="utf-8"?>
-<w:hdr xmlns:wpc="http://schemas.microsoft.com/office/word/2010/wordprocessingCanvas" xmlns:cx="http://schemas.microsoft.com/office/drawing/2014/chartex" xmlns:mc="http://schemas.openxmlformats.org/markup-compatibility/2006" xmlns:o="urn:schemas-microsoft-com:office:office" xmlns:r="http://schemas.openxmlformats.org/officeDocument/2006/relationships" xmlns:m="http://schemas.openxmlformats.org/officeDocument/2006/math" xmlns:v="urn:schemas-microsoft-com:vml" xmlns:wp14="http://schemas.microsoft.com/office/word/2010/wordprocessingDrawing" xmlns:wp="http://schemas.openxmlformats.org/drawingml/2006/wordprocessingDrawing" xmlns:w10="urn:schemas-microsoft-com:office:word" xmlns:w="http://schemas.openxmlformats.org/wordprocessingml/2006/main" xmlns:w14="http://schemas.microsoft.com/office/word/2010/wordml" xmlns:w15="http://schemas.microsoft.com/office/word/2012/wordml" xmlns:w16se="http://schemas.microsoft.com/office/word/2015/wordml/symex" xmlns:wpg="http://schemas.microsoft.com/office/word/2010/wordprocessingGroup" xmlns:wpi="http://schemas.microsoft.com/office/word/2010/wordprocessingInk" xmlns:wne="http://schemas.microsoft.com/office/word/2006/wordml" xmlns:wps="http://schemas.microsoft.com/office/word/2010/wordprocessingShape" mc:Ignorable="w14 w15 w16se wp14">
+<w:hdr xmlns:wpc="http://schemas.microsoft.com/office/word/2010/wordprocessingCanvas" xmlns:cx="http://schemas.microsoft.com/office/drawing/2014/chartex" xmlns:cx1="http://schemas.microsoft.com/office/drawing/2015/9/8/chartex" xmlns:cx2="http://schemas.microsoft.com/office/drawing/2015/10/21/chartex" xmlns:cx3="http://schemas.microsoft.com/office/drawing/2016/5/9/chartex" xmlns:cx4="http://schemas.microsoft.com/office/drawing/2016/5/10/chartex" xmlns:cx5="http://schemas.microsoft.com/office/drawing/2016/5/11/chartex" xmlns:cx6="http://schemas.microsoft.com/office/drawing/2016/5/12/chartex" xmlns:cx7="http://schemas.microsoft.com/office/drawing/2016/5/13/chartex" xmlns:cx8="http://schemas.microsoft.com/office/drawing/2016/5/14/chartex" xmlns:mc="http://schemas.openxmlformats.org/markup-compatibility/2006" xmlns:aink="http://schemas.microsoft.com/office/drawing/2016/ink" xmlns:am3d="http://schemas.microsoft.com/office/drawing/2017/model3d" xmlns:o="urn:schemas-microsoft-com:office:office" xmlns:r="http://schemas.openxmlformats.org/officeDocument/2006/relationships" xmlns:m="http://schemas.openxmlformats.org/officeDocument/2006/math" xmlns:v="urn:schemas-microsoft-com:vml" xmlns:wp14="http://schemas.microsoft.com/office/word/2010/wordprocessingDrawing" xmlns:wp="http://schemas.openxmlformats.org/drawingml/2006/wordprocessingDrawing" xmlns:w10="urn:schemas-microsoft-com:office:word" xmlns:w="http://schemas.openxmlformats.org/wordprocessingml/2006/main" xmlns:w14="http://schemas.microsoft.com/office/word/2010/wordml" xmlns:w15="http://schemas.microsoft.com/office/word/2012/wordml" xmlns:w16cid="http://schemas.microsoft.com/office/word/2016/wordml/cid" xmlns:w16se="http://schemas.microsoft.com/office/word/2015/wordml/symex" xmlns:wpg="http://schemas.microsoft.com/office/word/2010/wordprocessingGroup" xmlns:wpi="http://schemas.microsoft.com/office/word/2010/wordprocessingInk" xmlns:wne="http://schemas.microsoft.com/office/word/2006/wordml" xmlns:wps="http://schemas.microsoft.com/office/word/2010/wordprocessingShape" mc:Ignorable="w14 w15 w16se w16cid wp14">
   <w:p>
     <w:pPr>
       <w:pStyle w:val="Header"/>
@@ -6736,7 +8623,7 @@
 </file>
 
 <file path=word/numbering.xml><?xml version="1.0" encoding="utf-8"?>
-<w:numbering xmlns:wpc="http://schemas.microsoft.com/office/word/2010/wordprocessingCanvas" xmlns:cx="http://schemas.microsoft.com/office/drawing/2014/chartex" xmlns:mc="http://schemas.openxmlformats.org/markup-compatibility/2006" xmlns:o="urn:schemas-microsoft-com:office:office" xmlns:r="http://schemas.openxmlformats.org/officeDocument/2006/relationships" xmlns:m="http://schemas.openxmlformats.org/officeDocument/2006/math" xmlns:v="urn:schemas-microsoft-com:vml" xmlns:wp14="http://schemas.microsoft.com/office/word/2010/wordprocessingDrawing" xmlns:wp="http://schemas.openxmlformats.org/drawingml/2006/wordprocessingDrawing" xmlns:w10="urn:schemas-microsoft-com:office:word" xmlns:w="http://schemas.openxmlformats.org/wordprocessingml/2006/main" xmlns:w14="http://schemas.microsoft.com/office/word/2010/wordml" xmlns:w15="http://schemas.microsoft.com/office/word/2012/wordml" xmlns:w16se="http://schemas.microsoft.com/office/word/2015/wordml/symex" xmlns:wpg="http://schemas.microsoft.com/office/word/2010/wordprocessingGroup" xmlns:wpi="http://schemas.microsoft.com/office/word/2010/wordprocessingInk" xmlns:wne="http://schemas.microsoft.com/office/word/2006/wordml" xmlns:wps="http://schemas.microsoft.com/office/word/2010/wordprocessingShape" mc:Ignorable="w14 w15 w16se wp14">
+<w:numbering xmlns:wpc="http://schemas.microsoft.com/office/word/2010/wordprocessingCanvas" xmlns:cx="http://schemas.microsoft.com/office/drawing/2014/chartex" xmlns:cx1="http://schemas.microsoft.com/office/drawing/2015/9/8/chartex" xmlns:cx2="http://schemas.microsoft.com/office/drawing/2015/10/21/chartex" xmlns:cx3="http://schemas.microsoft.com/office/drawing/2016/5/9/chartex" xmlns:cx4="http://schemas.microsoft.com/office/drawing/2016/5/10/chartex" xmlns:cx5="http://schemas.microsoft.com/office/drawing/2016/5/11/chartex" xmlns:cx6="http://schemas.microsoft.com/office/drawing/2016/5/12/chartex" xmlns:cx7="http://schemas.microsoft.com/office/drawing/2016/5/13/chartex" xmlns:cx8="http://schemas.microsoft.com/office/drawing/2016/5/14/chartex" xmlns:mc="http://schemas.openxmlformats.org/markup-compatibility/2006" xmlns:aink="http://schemas.microsoft.com/office/drawing/2016/ink" xmlns:am3d="http://schemas.microsoft.com/office/drawing/2017/model3d" xmlns:o="urn:schemas-microsoft-com:office:office" xmlns:r="http://schemas.openxmlformats.org/officeDocument/2006/relationships" xmlns:m="http://schemas.openxmlformats.org/officeDocument/2006/math" xmlns:v="urn:schemas-microsoft-com:vml" xmlns:wp14="http://schemas.microsoft.com/office/word/2010/wordprocessingDrawing" xmlns:wp="http://schemas.openxmlformats.org/drawingml/2006/wordprocessingDrawing" xmlns:w10="urn:schemas-microsoft-com:office:word" xmlns:w="http://schemas.openxmlformats.org/wordprocessingml/2006/main" xmlns:w14="http://schemas.microsoft.com/office/word/2010/wordml" xmlns:w15="http://schemas.microsoft.com/office/word/2012/wordml" xmlns:w16cid="http://schemas.microsoft.com/office/word/2016/wordml/cid" xmlns:w16se="http://schemas.microsoft.com/office/word/2015/wordml/symex" xmlns:wpg="http://schemas.microsoft.com/office/word/2010/wordprocessingGroup" xmlns:wpi="http://schemas.microsoft.com/office/word/2010/wordprocessingInk" xmlns:wne="http://schemas.microsoft.com/office/word/2006/wordml" xmlns:wps="http://schemas.microsoft.com/office/word/2010/wordprocessingShape" mc:Ignorable="w14 w15 w16se w16cid wp14">
   <w:abstractNum w:abstractNumId="0" w15:restartNumberingAfterBreak="0">
     <w:nsid w:val="07A87362"/>
     <w:multiLevelType w:val="hybridMultilevel"/>
@@ -8568,7 +10455,7 @@
 </file>
 
 <file path=word/styles.xml><?xml version="1.0" encoding="utf-8"?>
-<w:styles xmlns:mc="http://schemas.openxmlformats.org/markup-compatibility/2006" xmlns:r="http://schemas.openxmlformats.org/officeDocument/2006/relationships" xmlns:w="http://schemas.openxmlformats.org/wordprocessingml/2006/main" xmlns:w14="http://schemas.microsoft.com/office/word/2010/wordml" xmlns:w15="http://schemas.microsoft.com/office/word/2012/wordml" xmlns:w16se="http://schemas.microsoft.com/office/word/2015/wordml/symex" mc:Ignorable="w14 w15 w16se">
+<w:styles xmlns:mc="http://schemas.openxmlformats.org/markup-compatibility/2006" xmlns:r="http://schemas.openxmlformats.org/officeDocument/2006/relationships" xmlns:w="http://schemas.openxmlformats.org/wordprocessingml/2006/main" xmlns:w14="http://schemas.microsoft.com/office/word/2010/wordml" xmlns:w15="http://schemas.microsoft.com/office/word/2012/wordml" xmlns:w16cid="http://schemas.microsoft.com/office/word/2016/wordml/cid" xmlns:w16se="http://schemas.microsoft.com/office/word/2015/wordml/symex" mc:Ignorable="w14 w15 w16se w16cid">
   <w:docDefaults>
     <w:rPrDefault>
       <w:rPr>
@@ -8578,7 +10465,7 @@
     </w:rPrDefault>
     <w:pPrDefault/>
   </w:docDefaults>
-  <w:latentStyles w:defLockedState="0" w:defUIPriority="0" w:defSemiHidden="0" w:defUnhideWhenUsed="0" w:defQFormat="0" w:count="371">
+  <w:latentStyles w:defLockedState="0" w:defUIPriority="0" w:defSemiHidden="0" w:defUnhideWhenUsed="0" w:defQFormat="0" w:count="376">
     <w:lsdException w:name="Normal" w:qFormat="1"/>
     <w:lsdException w:name="heading 1" w:qFormat="1"/>
     <w:lsdException w:name="heading 2" w:semiHidden="1" w:unhideWhenUsed="1" w:qFormat="1"/>
@@ -8678,7 +10565,6 @@
     <w:lsdException w:name="HTML Sample" w:semiHidden="1" w:unhideWhenUsed="1"/>
     <w:lsdException w:name="HTML Typewriter" w:semiHidden="1" w:unhideWhenUsed="1"/>
     <w:lsdException w:name="HTML Variable" w:semiHidden="1" w:unhideWhenUsed="1"/>
-    <w:lsdException w:name="Normal Table" w:semiHidden="1" w:unhideWhenUsed="1"/>
     <w:lsdException w:name="annotation subject" w:semiHidden="1" w:unhideWhenUsed="1"/>
     <w:lsdException w:name="No List" w:semiHidden="1" w:unhideWhenUsed="1"/>
     <w:lsdException w:name="Outline List 1" w:semiHidden="1" w:unhideWhenUsed="1"/>
@@ -8721,11 +10607,8 @@
     <w:lsdException w:name="Table Contemporary" w:semiHidden="1" w:unhideWhenUsed="1"/>
     <w:lsdException w:name="Table Elegant" w:semiHidden="1" w:unhideWhenUsed="1"/>
     <w:lsdException w:name="Table Professional" w:semiHidden="1" w:unhideWhenUsed="1"/>
-    <w:lsdException w:name="Table Subtle 1" w:semiHidden="1" w:unhideWhenUsed="1"/>
     <w:lsdException w:name="Table Subtle 2" w:semiHidden="1" w:unhideWhenUsed="1"/>
     <w:lsdException w:name="Table Web 1" w:semiHidden="1" w:unhideWhenUsed="1"/>
-    <w:lsdException w:name="Table Web 2" w:semiHidden="1" w:unhideWhenUsed="1"/>
-    <w:lsdException w:name="Table Web 3" w:semiHidden="1" w:unhideWhenUsed="1"/>
     <w:lsdException w:name="Balloon Text" w:semiHidden="1" w:unhideWhenUsed="1"/>
     <w:lsdException w:name="Table Theme" w:semiHidden="1" w:unhideWhenUsed="1"/>
     <w:lsdException w:name="Placeholder Text" w:semiHidden="1" w:uiPriority="99"/>
@@ -8943,6 +10826,11 @@
     <w:lsdException w:name="List Table 5 Dark Accent 6" w:uiPriority="50"/>
     <w:lsdException w:name="List Table 6 Colorful Accent 6" w:uiPriority="51"/>
     <w:lsdException w:name="List Table 7 Colorful Accent 6" w:uiPriority="52"/>
+    <w:lsdException w:name="Mention" w:semiHidden="1" w:uiPriority="99" w:unhideWhenUsed="1"/>
+    <w:lsdException w:name="Smart Hyperlink" w:semiHidden="1" w:uiPriority="99" w:unhideWhenUsed="1"/>
+    <w:lsdException w:name="Hashtag" w:semiHidden="1" w:uiPriority="99" w:unhideWhenUsed="1"/>
+    <w:lsdException w:name="Unresolved Mention" w:semiHidden="1" w:uiPriority="99" w:unhideWhenUsed="1"/>
+    <w:lsdException w:name="Smart Link" w:semiHidden="1" w:uiPriority="99" w:unhideWhenUsed="1"/>
   </w:latentStyles>
   <w:style w:type="paragraph" w:default="1" w:styleId="Normal">
     <w:name w:val="Normal"/>

</xml_diff>